<commit_message>
chore: updated resume and cv.
</commit_message>
<xml_diff>
--- a/resume.docx
+++ b/resume.docx
@@ -22,7 +22,7 @@
           <w:szCs w:val="52"/>
         </w:rPr>
         <w:drawing>
-          <wp:anchor distT="0" distB="0" distL="114300" distR="114300" simplePos="0" relativeHeight="251926528" behindDoc="1" locked="0" layoutInCell="1" allowOverlap="1" wp14:anchorId="65E9C76B" wp14:editId="681A6855">
+          <wp:anchor distT="0" distB="0" distL="114300" distR="114300" simplePos="0" relativeHeight="251926528" behindDoc="1" locked="0" layoutInCell="1" allowOverlap="1" wp14:anchorId="65E9C76B" wp14:editId="13E67CDD">
             <wp:simplePos x="0" y="0"/>
             <wp:positionH relativeFrom="column">
               <wp:posOffset>4352401</wp:posOffset>
@@ -86,7 +86,7 @@
           <w:szCs w:val="52"/>
         </w:rPr>
         <w:drawing>
-          <wp:anchor distT="0" distB="0" distL="114300" distR="114300" simplePos="0" relativeHeight="251945984" behindDoc="1" locked="0" layoutInCell="1" allowOverlap="1" wp14:anchorId="452D1631" wp14:editId="02934DC0">
+          <wp:anchor distT="0" distB="0" distL="114300" distR="114300" simplePos="0" relativeHeight="251945984" behindDoc="1" locked="0" layoutInCell="1" allowOverlap="1" wp14:anchorId="452D1631" wp14:editId="03D81691">
             <wp:simplePos x="0" y="0"/>
             <wp:positionH relativeFrom="column">
               <wp:posOffset>4356735</wp:posOffset>
@@ -239,7 +239,7 @@
                 <v:stroke joinstyle="miter"/>
                 <v:path gradientshapeok="t" o:connecttype="rect"/>
               </v:shapetype>
-              <v:shape id="Text Box 2" o:spid="_x0000_s1026" type="#_x0000_t202" style="position:absolute;margin-left:355.65pt;margin-top:-7.8pt;width:184.4pt;height:84.85pt;z-index:-251701248;visibility:visible;mso-wrap-style:square;mso-width-percent:0;mso-height-percent:200;mso-wrap-distance-left:9pt;mso-wrap-distance-top:3.6pt;mso-wrap-distance-right:9pt;mso-wrap-distance-bottom:3.6pt;mso-position-horizontal:absolute;mso-position-horizontal-relative:margin;mso-position-vertical:absolute;mso-position-vertical-relative:margin;mso-width-percent:0;mso-height-percent:200;mso-width-relative:margin;mso-height-relative:margin;v-text-anchor:top" o:gfxdata="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" filled="f" stroked="f">
+              <v:shape id="Text Box 2" o:spid="_x0000_s1026" type="#_x0000_t202" style="position:absolute;margin-left:355.65pt;margin-top:-7.8pt;width:184.4pt;height:84.85pt;z-index:-251701248;visibility:visible;mso-wrap-style:square;mso-width-percent:0;mso-height-percent:200;mso-wrap-distance-left:9pt;mso-wrap-distance-top:3.6pt;mso-wrap-distance-right:9pt;mso-wrap-distance-bottom:3.6pt;mso-position-horizontal:absolute;mso-position-horizontal-relative:margin;mso-position-vertical:absolute;mso-position-vertical-relative:margin;mso-width-percent:0;mso-height-percent:200;mso-width-relative:margin;mso-height-relative:margin;v-text-anchor:top" o:gfxdata="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" filled="f" stroked="f">
                 <v:textbox style="mso-fit-shape-to-text:t">
                   <w:txbxContent>
                     <w:p>
@@ -368,7 +368,7 @@
           </mc:Choice>
           <mc:Fallback>
             <w:pict>
-              <v:shape w14:anchorId="74F150D0" id="_x0000_s1027" type="#_x0000_t202" style="position:absolute;margin-left:355.55pt;margin-top:23.15pt;width:165.2pt;height:84.85pt;z-index:-251528192;visibility:visible;mso-wrap-style:square;mso-width-percent:0;mso-height-percent:200;mso-wrap-distance-left:9pt;mso-wrap-distance-top:3.6pt;mso-wrap-distance-right:9pt;mso-wrap-distance-bottom:3.6pt;mso-position-horizontal:absolute;mso-position-horizontal-relative:margin;mso-position-vertical:absolute;mso-position-vertical-relative:margin;mso-width-percent:0;mso-height-percent:200;mso-width-relative:margin;mso-height-relative:margin;v-text-anchor:top" o:gfxdata="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" filled="f" stroked="f">
+              <v:shape w14:anchorId="74F150D0" id="_x0000_s1027" type="#_x0000_t202" style="position:absolute;margin-left:355.55pt;margin-top:23.15pt;width:165.2pt;height:84.85pt;z-index:-251528192;visibility:visible;mso-wrap-style:square;mso-width-percent:0;mso-height-percent:200;mso-wrap-distance-left:9pt;mso-wrap-distance-top:3.6pt;mso-wrap-distance-right:9pt;mso-wrap-distance-bottom:3.6pt;mso-position-horizontal:absolute;mso-position-horizontal-relative:margin;mso-position-vertical:absolute;mso-position-vertical-relative:margin;mso-width-percent:0;mso-height-percent:200;mso-width-relative:margin;mso-height-relative:margin;v-text-anchor:top" o:gfxdata="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" filled="f" stroked="f">
                 <v:textbox style="mso-fit-shape-to-text:t">
                   <w:txbxContent>
                     <w:p>
@@ -518,7 +518,7 @@
           </mc:Choice>
           <mc:Fallback>
             <w:pict>
-              <v:shape w14:anchorId="12B080CF" id="_x0000_s1028" type="#_x0000_t202" style="position:absolute;margin-left:355.6pt;margin-top:46.15pt;width:165.2pt;height:84.85pt;z-index:-251406336;visibility:visible;mso-wrap-style:square;mso-width-percent:0;mso-height-percent:200;mso-wrap-distance-left:9pt;mso-wrap-distance-top:3.6pt;mso-wrap-distance-right:9pt;mso-wrap-distance-bottom:3.6pt;mso-position-horizontal:absolute;mso-position-horizontal-relative:margin;mso-position-vertical:absolute;mso-position-vertical-relative:margin;mso-width-percent:0;mso-height-percent:200;mso-width-relative:margin;mso-height-relative:margin;v-text-anchor:top" o:gfxdata="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" filled="f" stroked="f">
+              <v:shape w14:anchorId="12B080CF" id="_x0000_s1028" type="#_x0000_t202" style="position:absolute;margin-left:355.6pt;margin-top:46.15pt;width:165.2pt;height:84.85pt;z-index:-251406336;visibility:visible;mso-wrap-style:square;mso-width-percent:0;mso-height-percent:200;mso-wrap-distance-left:9pt;mso-wrap-distance-top:3.6pt;mso-wrap-distance-right:9pt;mso-wrap-distance-bottom:3.6pt;mso-position-horizontal:absolute;mso-position-horizontal-relative:margin;mso-position-vertical:absolute;mso-position-vertical-relative:margin;mso-width-percent:0;mso-height-percent:200;mso-width-relative:margin;mso-height-relative:margin;v-text-anchor:top" o:gfxdata="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" filled="f" stroked="f">
                 <v:textbox style="mso-fit-shape-to-text:t">
                   <w:txbxContent>
                     <w:p>
@@ -583,7 +583,7 @@
           <w:szCs w:val="52"/>
         </w:rPr>
         <w:drawing>
-          <wp:anchor distT="0" distB="0" distL="114300" distR="114300" simplePos="0" relativeHeight="251938816" behindDoc="1" locked="0" layoutInCell="1" allowOverlap="1" wp14:anchorId="71262383" wp14:editId="13DF8F90">
+          <wp:anchor distT="0" distB="0" distL="114300" distR="114300" simplePos="0" relativeHeight="251938816" behindDoc="1" locked="0" layoutInCell="1" allowOverlap="1" wp14:anchorId="71262383" wp14:editId="31EA47FA">
             <wp:simplePos x="0" y="0"/>
             <wp:positionH relativeFrom="column">
               <wp:posOffset>4355989</wp:posOffset>
@@ -1411,7 +1411,7 @@
           <w:szCs w:val="52"/>
         </w:rPr>
         <w:drawing>
-          <wp:anchor distT="0" distB="0" distL="114300" distR="114300" simplePos="0" relativeHeight="251952128" behindDoc="1" locked="0" layoutInCell="1" allowOverlap="1" wp14:anchorId="20E0271F" wp14:editId="208E7307">
+          <wp:anchor distT="0" distB="0" distL="114300" distR="114300" simplePos="0" relativeHeight="251952128" behindDoc="1" locked="0" layoutInCell="1" allowOverlap="1" wp14:anchorId="20E0271F" wp14:editId="517934C5">
             <wp:simplePos x="0" y="0"/>
             <wp:positionH relativeFrom="column">
               <wp:posOffset>-30162</wp:posOffset>
@@ -2014,7 +2014,25 @@
           <w:sz w:val="20"/>
           <w:szCs w:val="20"/>
         </w:rPr>
+        <w:t>/SSR</w:t>
+      </w:r>
+      <w:r>
+        <w:rPr>
+          <w:rFonts w:ascii="Segoe UI" w:hAnsi="Segoe UI" w:cs="Segoe UI"/>
+          <w:color w:val="auto"/>
+          <w:sz w:val="20"/>
+          <w:szCs w:val="20"/>
+        </w:rPr>
         <w:t>, batch processing and client-side rendering</w:t>
+      </w:r>
+      <w:r>
+        <w:rPr>
+          <w:rFonts w:ascii="Segoe UI" w:hAnsi="Segoe UI" w:cs="Segoe UI"/>
+          <w:color w:val="auto"/>
+          <w:sz w:val="20"/>
+          <w:szCs w:val="20"/>
+        </w:rPr>
+        <w:t xml:space="preserve"> (CSR)</w:t>
       </w:r>
       <w:r>
         <w:rPr>
@@ -2203,7 +2221,7 @@
           <w:szCs w:val="52"/>
         </w:rPr>
         <w:drawing>
-          <wp:anchor distT="0" distB="0" distL="114300" distR="114300" simplePos="0" relativeHeight="251992064" behindDoc="1" locked="0" layoutInCell="1" allowOverlap="1" wp14:anchorId="4A932DEC" wp14:editId="271D0D28">
+          <wp:anchor distT="0" distB="0" distL="114300" distR="114300" simplePos="0" relativeHeight="251992064" behindDoc="1" locked="0" layoutInCell="1" allowOverlap="1" wp14:anchorId="4A932DEC" wp14:editId="0F3A7A79">
             <wp:simplePos x="0" y="0"/>
             <wp:positionH relativeFrom="column">
               <wp:posOffset>-28575</wp:posOffset>
@@ -2616,7 +2634,7 @@
           <w:szCs w:val="52"/>
         </w:rPr>
         <w:drawing>
-          <wp:anchor distT="0" distB="0" distL="114300" distR="114300" simplePos="0" relativeHeight="252030976" behindDoc="1" locked="0" layoutInCell="1" allowOverlap="1" wp14:anchorId="1E7607B9" wp14:editId="3C807533">
+          <wp:anchor distT="0" distB="0" distL="114300" distR="114300" simplePos="0" relativeHeight="252030976" behindDoc="1" locked="0" layoutInCell="1" allowOverlap="1" wp14:anchorId="1E7607B9" wp14:editId="5FDBD2FF">
             <wp:simplePos x="0" y="0"/>
             <wp:positionH relativeFrom="column">
               <wp:posOffset>-29689</wp:posOffset>
@@ -3747,43 +3765,7 @@
                 <w:sz w:val="20"/>
                 <w:szCs w:val="20"/>
               </w:rPr>
-              <w:t>+(63) 900</w:t>
-            </w:r>
-            <w:r>
-              <w:rPr>
-                <w:rFonts w:ascii="Segoe UI" w:hAnsi="Segoe UI" w:cs="Segoe UI"/>
-                <w:color w:val="auto"/>
-                <w:sz w:val="20"/>
-                <w:szCs w:val="20"/>
-              </w:rPr>
-              <w:t xml:space="preserve"> </w:t>
-            </w:r>
-            <w:r>
-              <w:rPr>
-                <w:rFonts w:ascii="Segoe UI" w:hAnsi="Segoe UI" w:cs="Segoe UI"/>
-                <w:color w:val="auto"/>
-                <w:sz w:val="20"/>
-                <w:szCs w:val="20"/>
-              </w:rPr>
-              <w:t>000</w:t>
-            </w:r>
-            <w:r>
-              <w:rPr>
-                <w:rFonts w:ascii="Segoe UI" w:hAnsi="Segoe UI" w:cs="Segoe UI"/>
-                <w:color w:val="auto"/>
-                <w:sz w:val="20"/>
-                <w:szCs w:val="20"/>
-              </w:rPr>
-              <w:t xml:space="preserve"> </w:t>
-            </w:r>
-            <w:r>
-              <w:rPr>
-                <w:rFonts w:ascii="Segoe UI" w:hAnsi="Segoe UI" w:cs="Segoe UI"/>
-                <w:color w:val="auto"/>
-                <w:sz w:val="20"/>
-                <w:szCs w:val="20"/>
-              </w:rPr>
-              <w:t>0000</w:t>
+              <w:t>Direct Line: +(63).54.881.4128</w:t>
             </w:r>
           </w:p>
           <w:p>

</xml_diff>

<commit_message>
chore: updated readme and cv.
</commit_message>
<xml_diff>
--- a/resume.docx
+++ b/resume.docx
@@ -22,7 +22,7 @@
           <w:szCs w:val="52"/>
         </w:rPr>
         <w:drawing>
-          <wp:anchor distT="0" distB="0" distL="114300" distR="114300" simplePos="0" relativeHeight="251926528" behindDoc="1" locked="0" layoutInCell="1" allowOverlap="1" wp14:anchorId="65E9C76B" wp14:editId="13E67CDD">
+          <wp:anchor distT="0" distB="0" distL="114300" distR="114300" simplePos="0" relativeHeight="251926528" behindDoc="1" locked="0" layoutInCell="1" allowOverlap="1" wp14:anchorId="65E9C76B" wp14:editId="30D3E9D3">
             <wp:simplePos x="0" y="0"/>
             <wp:positionH relativeFrom="column">
               <wp:posOffset>4352401</wp:posOffset>
@@ -86,7 +86,7 @@
           <w:szCs w:val="52"/>
         </w:rPr>
         <w:drawing>
-          <wp:anchor distT="0" distB="0" distL="114300" distR="114300" simplePos="0" relativeHeight="251945984" behindDoc="1" locked="0" layoutInCell="1" allowOverlap="1" wp14:anchorId="452D1631" wp14:editId="03D81691">
+          <wp:anchor distT="0" distB="0" distL="114300" distR="114300" simplePos="0" relativeHeight="251945984" behindDoc="1" locked="0" layoutInCell="1" allowOverlap="1" wp14:anchorId="452D1631" wp14:editId="019AF5CA">
             <wp:simplePos x="0" y="0"/>
             <wp:positionH relativeFrom="column">
               <wp:posOffset>4356735</wp:posOffset>
@@ -583,7 +583,7 @@
           <w:szCs w:val="52"/>
         </w:rPr>
         <w:drawing>
-          <wp:anchor distT="0" distB="0" distL="114300" distR="114300" simplePos="0" relativeHeight="251938816" behindDoc="1" locked="0" layoutInCell="1" allowOverlap="1" wp14:anchorId="71262383" wp14:editId="31EA47FA">
+          <wp:anchor distT="0" distB="0" distL="114300" distR="114300" simplePos="0" relativeHeight="251938816" behindDoc="1" locked="0" layoutInCell="1" allowOverlap="1" wp14:anchorId="71262383" wp14:editId="4252E7FF">
             <wp:simplePos x="0" y="0"/>
             <wp:positionH relativeFrom="column">
               <wp:posOffset>4355989</wp:posOffset>
@@ -1411,7 +1411,7 @@
           <w:szCs w:val="52"/>
         </w:rPr>
         <w:drawing>
-          <wp:anchor distT="0" distB="0" distL="114300" distR="114300" simplePos="0" relativeHeight="251952128" behindDoc="1" locked="0" layoutInCell="1" allowOverlap="1" wp14:anchorId="20E0271F" wp14:editId="517934C5">
+          <wp:anchor distT="0" distB="0" distL="114300" distR="114300" simplePos="0" relativeHeight="251952128" behindDoc="1" locked="0" layoutInCell="1" allowOverlap="1" wp14:anchorId="20E0271F" wp14:editId="01D42317">
             <wp:simplePos x="0" y="0"/>
             <wp:positionH relativeFrom="column">
               <wp:posOffset>-30162</wp:posOffset>
@@ -1764,11 +1764,24 @@
           <w:sz w:val="20"/>
           <w:szCs w:val="20"/>
         </w:rPr>
-        <w:t xml:space="preserve"> ranging from reports, management</w:t>
-      </w:r>
-      <w:r>
-        <w:rPr>
-          <w:rFonts w:ascii="Segoe UI" w:hAnsi="Segoe UI" w:cs="Segoe UI"/>
+        <w:t xml:space="preserve"> ranging from </w:t>
+      </w:r>
+      <w:r>
+        <w:rPr>
+          <w:rFonts w:ascii="Segoe UI" w:hAnsi="Segoe UI" w:cs="Segoe UI"/>
+          <w:b/>
+          <w:bCs/>
+          <w:color w:val="auto"/>
+          <w:sz w:val="20"/>
+          <w:szCs w:val="20"/>
+        </w:rPr>
+        <w:t>reports, management</w:t>
+      </w:r>
+      <w:r>
+        <w:rPr>
+          <w:rFonts w:ascii="Segoe UI" w:hAnsi="Segoe UI" w:cs="Segoe UI"/>
+          <w:b/>
+          <w:bCs/>
           <w:color w:val="auto"/>
           <w:sz w:val="20"/>
           <w:szCs w:val="20"/>
@@ -1778,6 +1791,8 @@
       <w:r>
         <w:rPr>
           <w:rFonts w:ascii="Segoe UI" w:hAnsi="Segoe UI" w:cs="Segoe UI"/>
+          <w:b/>
+          <w:bCs/>
           <w:color w:val="auto"/>
           <w:sz w:val="20"/>
           <w:szCs w:val="20"/>
@@ -1787,6 +1802,8 @@
       <w:r>
         <w:rPr>
           <w:rFonts w:ascii="Segoe UI" w:hAnsi="Segoe UI" w:cs="Segoe UI"/>
+          <w:b/>
+          <w:bCs/>
           <w:color w:val="auto"/>
           <w:sz w:val="20"/>
           <w:szCs w:val="20"/>
@@ -1796,6 +1813,8 @@
       <w:r>
         <w:rPr>
           <w:rFonts w:ascii="Segoe UI" w:hAnsi="Segoe UI" w:cs="Segoe UI"/>
+          <w:b/>
+          <w:bCs/>
           <w:color w:val="auto"/>
           <w:sz w:val="20"/>
           <w:szCs w:val="20"/>
@@ -1805,6 +1824,8 @@
       <w:r>
         <w:rPr>
           <w:rFonts w:ascii="Segoe UI" w:hAnsi="Segoe UI" w:cs="Segoe UI"/>
+          <w:b/>
+          <w:bCs/>
           <w:color w:val="auto"/>
           <w:sz w:val="20"/>
           <w:szCs w:val="20"/>
@@ -1841,6 +1862,8 @@
       <w:r>
         <w:rPr>
           <w:rFonts w:ascii="Segoe UI" w:hAnsi="Segoe UI" w:cs="Segoe UI"/>
+          <w:b/>
+          <w:bCs/>
           <w:color w:val="auto"/>
           <w:sz w:val="20"/>
           <w:szCs w:val="20"/>
@@ -1854,7 +1877,27 @@
           <w:sz w:val="20"/>
           <w:szCs w:val="20"/>
         </w:rPr>
-        <w:t xml:space="preserve"> to the HR’s workflow in terms of eliminating the manual processes.</w:t>
+        <w:t xml:space="preserve"> to the HR’s workflow in terms of </w:t>
+      </w:r>
+      <w:r>
+        <w:rPr>
+          <w:rFonts w:ascii="Segoe UI" w:hAnsi="Segoe UI" w:cs="Segoe UI"/>
+          <w:b/>
+          <w:bCs/>
+          <w:color w:val="auto"/>
+          <w:sz w:val="20"/>
+          <w:szCs w:val="20"/>
+        </w:rPr>
+        <w:t>eliminating the manual processes</w:t>
+      </w:r>
+      <w:r>
+        <w:rPr>
+          <w:rFonts w:ascii="Segoe UI" w:hAnsi="Segoe UI" w:cs="Segoe UI"/>
+          <w:color w:val="auto"/>
+          <w:sz w:val="20"/>
+          <w:szCs w:val="20"/>
+        </w:rPr>
+        <w:t>.</w:t>
       </w:r>
     </w:p>
     <w:p>
@@ -1884,6 +1927,8 @@
       <w:r>
         <w:rPr>
           <w:rFonts w:ascii="Segoe UI" w:hAnsi="Segoe UI" w:cs="Segoe UI"/>
+          <w:b/>
+          <w:bCs/>
           <w:color w:val="auto"/>
           <w:sz w:val="20"/>
           <w:szCs w:val="20"/>
@@ -1893,11 +1938,22 @@
       <w:r>
         <w:rPr>
           <w:rFonts w:ascii="Segoe UI" w:hAnsi="Segoe UI" w:cs="Segoe UI"/>
-          <w:color w:val="auto"/>
-          <w:sz w:val="20"/>
-          <w:szCs w:val="20"/>
-        </w:rPr>
-        <w:t xml:space="preserve">rendering </w:t>
+          <w:b/>
+          <w:bCs/>
+          <w:color w:val="auto"/>
+          <w:sz w:val="20"/>
+          <w:szCs w:val="20"/>
+        </w:rPr>
+        <w:t>rendering</w:t>
+      </w:r>
+      <w:r>
+        <w:rPr>
+          <w:rFonts w:ascii="Segoe UI" w:hAnsi="Segoe UI" w:cs="Segoe UI"/>
+          <w:color w:val="auto"/>
+          <w:sz w:val="20"/>
+          <w:szCs w:val="20"/>
+        </w:rPr>
+        <w:t xml:space="preserve"> </w:t>
       </w:r>
       <w:r>
         <w:rPr>
@@ -2062,29 +2118,75 @@
       <w:r>
         <w:rPr>
           <w:rFonts w:ascii="Segoe UI" w:hAnsi="Segoe UI" w:cs="Segoe UI"/>
-          <w:color w:val="auto"/>
-          <w:sz w:val="20"/>
-          <w:szCs w:val="20"/>
-        </w:rPr>
-        <w:t>Crafted and applied a data migration plan to perform a large-scale migration of up to 3</w:t>
-      </w:r>
-      <w:r>
-        <w:rPr>
-          <w:rFonts w:ascii="Segoe UI" w:hAnsi="Segoe UI" w:cs="Segoe UI"/>
-          <w:color w:val="auto"/>
-          <w:sz w:val="20"/>
-          <w:szCs w:val="20"/>
-        </w:rPr>
-        <w:t xml:space="preserve">M+ </w:t>
-      </w:r>
-      <w:r>
-        <w:rPr>
-          <w:rFonts w:ascii="Segoe UI" w:hAnsi="Segoe UI" w:cs="Segoe UI"/>
-          <w:color w:val="auto"/>
-          <w:sz w:val="20"/>
-          <w:szCs w:val="20"/>
-        </w:rPr>
-        <w:t xml:space="preserve">records </w:t>
+          <w:b/>
+          <w:bCs/>
+          <w:color w:val="auto"/>
+          <w:sz w:val="20"/>
+          <w:szCs w:val="20"/>
+        </w:rPr>
+        <w:t>Crafted and applied a data migration plan</w:t>
+      </w:r>
+      <w:r>
+        <w:rPr>
+          <w:rFonts w:ascii="Segoe UI" w:hAnsi="Segoe UI" w:cs="Segoe UI"/>
+          <w:color w:val="auto"/>
+          <w:sz w:val="20"/>
+          <w:szCs w:val="20"/>
+        </w:rPr>
+        <w:t xml:space="preserve"> to perform a </w:t>
+      </w:r>
+      <w:r>
+        <w:rPr>
+          <w:rFonts w:ascii="Segoe UI" w:hAnsi="Segoe UI" w:cs="Segoe UI"/>
+          <w:b/>
+          <w:bCs/>
+          <w:color w:val="auto"/>
+          <w:sz w:val="20"/>
+          <w:szCs w:val="20"/>
+        </w:rPr>
+        <w:t>large-scale migration of up to 3</w:t>
+      </w:r>
+      <w:r>
+        <w:rPr>
+          <w:rFonts w:ascii="Segoe UI" w:hAnsi="Segoe UI" w:cs="Segoe UI"/>
+          <w:b/>
+          <w:bCs/>
+          <w:color w:val="auto"/>
+          <w:sz w:val="20"/>
+          <w:szCs w:val="20"/>
+        </w:rPr>
+        <w:t>,000,000</w:t>
+      </w:r>
+      <w:r>
+        <w:rPr>
+          <w:rFonts w:ascii="Segoe UI" w:hAnsi="Segoe UI" w:cs="Segoe UI"/>
+          <w:b/>
+          <w:bCs/>
+          <w:color w:val="auto"/>
+          <w:sz w:val="20"/>
+          <w:szCs w:val="20"/>
+        </w:rPr>
+        <w:t xml:space="preserve">+ </w:t>
+      </w:r>
+      <w:r>
+        <w:rPr>
+          <w:rFonts w:ascii="Segoe UI" w:hAnsi="Segoe UI" w:cs="Segoe UI"/>
+          <w:b/>
+          <w:bCs/>
+          <w:color w:val="auto"/>
+          <w:sz w:val="20"/>
+          <w:szCs w:val="20"/>
+        </w:rPr>
+        <w:t>records</w:t>
+      </w:r>
+      <w:r>
+        <w:rPr>
+          <w:rFonts w:ascii="Segoe UI" w:hAnsi="Segoe UI" w:cs="Segoe UI"/>
+          <w:color w:val="auto"/>
+          <w:sz w:val="20"/>
+          <w:szCs w:val="20"/>
+        </w:rPr>
+        <w:t xml:space="preserve"> </w:t>
       </w:r>
       <w:r>
         <w:rPr>
@@ -2120,7 +2222,27 @@
           <w:sz w:val="20"/>
           <w:szCs w:val="20"/>
         </w:rPr>
-        <w:t xml:space="preserve"> to Oracle, resulting in unified data records of HRMO in the main database repository of the University.</w:t>
+        <w:t xml:space="preserve"> to Oracle, resulting in </w:t>
+      </w:r>
+      <w:r>
+        <w:rPr>
+          <w:rFonts w:ascii="Segoe UI" w:hAnsi="Segoe UI" w:cs="Segoe UI"/>
+          <w:b/>
+          <w:bCs/>
+          <w:color w:val="auto"/>
+          <w:sz w:val="20"/>
+          <w:szCs w:val="20"/>
+        </w:rPr>
+        <w:t>unified data records</w:t>
+      </w:r>
+      <w:r>
+        <w:rPr>
+          <w:rFonts w:ascii="Segoe UI" w:hAnsi="Segoe UI" w:cs="Segoe UI"/>
+          <w:color w:val="auto"/>
+          <w:sz w:val="20"/>
+          <w:szCs w:val="20"/>
+        </w:rPr>
+        <w:t xml:space="preserve"> of HRMO in the main database repository of the University.</w:t>
       </w:r>
     </w:p>
     <w:p>
@@ -2221,7 +2343,7 @@
           <w:szCs w:val="52"/>
         </w:rPr>
         <w:drawing>
-          <wp:anchor distT="0" distB="0" distL="114300" distR="114300" simplePos="0" relativeHeight="251992064" behindDoc="1" locked="0" layoutInCell="1" allowOverlap="1" wp14:anchorId="4A932DEC" wp14:editId="0F3A7A79">
+          <wp:anchor distT="0" distB="0" distL="114300" distR="114300" simplePos="0" relativeHeight="251992064" behindDoc="1" locked="0" layoutInCell="1" allowOverlap="1" wp14:anchorId="4A932DEC" wp14:editId="24984D24">
             <wp:simplePos x="0" y="0"/>
             <wp:positionH relativeFrom="column">
               <wp:posOffset>-28575</wp:posOffset>
@@ -2461,7 +2583,27 @@
           <w:sz w:val="20"/>
           <w:szCs w:val="20"/>
         </w:rPr>
-        <w:t xml:space="preserve">, which enhanced the user experience by reducing queue delays and </w:t>
+        <w:t xml:space="preserve">, which enhanced the user experience by </w:t>
+      </w:r>
+      <w:r>
+        <w:rPr>
+          <w:rFonts w:ascii="Segoe UI" w:hAnsi="Segoe UI" w:cs="Segoe UI"/>
+          <w:b/>
+          <w:bCs/>
+          <w:color w:val="auto"/>
+          <w:sz w:val="20"/>
+          <w:szCs w:val="20"/>
+        </w:rPr>
+        <w:t>reducing queue delays</w:t>
+      </w:r>
+      <w:r>
+        <w:rPr>
+          <w:rFonts w:ascii="Segoe UI" w:hAnsi="Segoe UI" w:cs="Segoe UI"/>
+          <w:color w:val="auto"/>
+          <w:sz w:val="20"/>
+          <w:szCs w:val="20"/>
+        </w:rPr>
+        <w:t xml:space="preserve"> and </w:t>
       </w:r>
       <w:r>
         <w:rPr>
@@ -2506,7 +2648,27 @@
           <w:sz w:val="20"/>
           <w:szCs w:val="20"/>
         </w:rPr>
-        <w:t>Optimized front-end, back-end, and database by improving SQL queries and data handling, increasing system efficiency by 84% and enabling seamless page loads with 26,000+ transactions per branch.</w:t>
+        <w:t xml:space="preserve">Optimized front-end, back-end, and database by improving SQL queries and data handling, increasing system efficiency by 84% and enabling </w:t>
+      </w:r>
+      <w:r>
+        <w:rPr>
+          <w:rFonts w:ascii="Segoe UI" w:hAnsi="Segoe UI" w:cs="Segoe UI"/>
+          <w:b/>
+          <w:bCs/>
+          <w:color w:val="auto"/>
+          <w:sz w:val="20"/>
+          <w:szCs w:val="20"/>
+        </w:rPr>
+        <w:t>seamless page loads with 26,000+ transactions</w:t>
+      </w:r>
+      <w:r>
+        <w:rPr>
+          <w:rFonts w:ascii="Segoe UI" w:hAnsi="Segoe UI" w:cs="Segoe UI"/>
+          <w:color w:val="auto"/>
+          <w:sz w:val="20"/>
+          <w:szCs w:val="20"/>
+        </w:rPr>
+        <w:t xml:space="preserve"> per branch.</w:t>
       </w:r>
     </w:p>
     <w:p>
@@ -2533,7 +2695,25 @@
           <w:sz w:val="20"/>
           <w:szCs w:val="20"/>
         </w:rPr>
-        <w:t>Developed the system within a stringent two-month development and deployment timeframe, followed by a five-month maintenance period, while adhering to strict deadlines and managing time-sensitive pressures.</w:t>
+        <w:t xml:space="preserve">Developed the </w:t>
+      </w:r>
+      <w:r>
+        <w:rPr>
+          <w:rFonts w:ascii="Segoe UI" w:hAnsi="Segoe UI" w:cs="Segoe UI"/>
+          <w:color w:val="auto"/>
+          <w:sz w:val="20"/>
+          <w:szCs w:val="20"/>
+        </w:rPr>
+        <w:t xml:space="preserve">entire </w:t>
+      </w:r>
+      <w:r>
+        <w:rPr>
+          <w:rFonts w:ascii="Segoe UI" w:hAnsi="Segoe UI" w:cs="Segoe UI"/>
+          <w:color w:val="auto"/>
+          <w:sz w:val="20"/>
+          <w:szCs w:val="20"/>
+        </w:rPr>
+        <w:t>system within a stringent two-month development and deployment timeframe, followed by a five-month maintenance period, while adhering to strict deadlines and managing time-sensitive pressures.</w:t>
       </w:r>
     </w:p>
     <w:p>
@@ -2634,7 +2814,7 @@
           <w:szCs w:val="52"/>
         </w:rPr>
         <w:drawing>
-          <wp:anchor distT="0" distB="0" distL="114300" distR="114300" simplePos="0" relativeHeight="252030976" behindDoc="1" locked="0" layoutInCell="1" allowOverlap="1" wp14:anchorId="1E7607B9" wp14:editId="5FDBD2FF">
+          <wp:anchor distT="0" distB="0" distL="114300" distR="114300" simplePos="0" relativeHeight="252030976" behindDoc="1" locked="0" layoutInCell="1" allowOverlap="1" wp14:anchorId="1E7607B9" wp14:editId="1BFBC3EE">
             <wp:simplePos x="0" y="0"/>
             <wp:positionH relativeFrom="column">
               <wp:posOffset>-29689</wp:posOffset>
@@ -3081,7 +3261,47 @@
           <w:sz w:val="20"/>
           <w:szCs w:val="20"/>
         </w:rPr>
-        <w:t>Implemented SMTP and enforced backend security for handling RESTful API requests, preventing server overload.</w:t>
+        <w:t xml:space="preserve">Implemented SMTP and </w:t>
+      </w:r>
+      <w:r>
+        <w:rPr>
+          <w:rFonts w:ascii="Segoe UI" w:hAnsi="Segoe UI" w:cs="Segoe UI"/>
+          <w:b/>
+          <w:bCs/>
+          <w:color w:val="auto"/>
+          <w:sz w:val="20"/>
+          <w:szCs w:val="20"/>
+        </w:rPr>
+        <w:t>enforced backend security</w:t>
+      </w:r>
+      <w:r>
+        <w:rPr>
+          <w:rFonts w:ascii="Segoe UI" w:hAnsi="Segoe UI" w:cs="Segoe UI"/>
+          <w:color w:val="auto"/>
+          <w:sz w:val="20"/>
+          <w:szCs w:val="20"/>
+        </w:rPr>
+        <w:t xml:space="preserve"> for handling </w:t>
+      </w:r>
+      <w:r>
+        <w:rPr>
+          <w:rFonts w:ascii="Segoe UI" w:hAnsi="Segoe UI" w:cs="Segoe UI"/>
+          <w:b/>
+          <w:bCs/>
+          <w:color w:val="auto"/>
+          <w:sz w:val="20"/>
+          <w:szCs w:val="20"/>
+        </w:rPr>
+        <w:t>RESTful API requests</w:t>
+      </w:r>
+      <w:r>
+        <w:rPr>
+          <w:rFonts w:ascii="Segoe UI" w:hAnsi="Segoe UI" w:cs="Segoe UI"/>
+          <w:color w:val="auto"/>
+          <w:sz w:val="20"/>
+          <w:szCs w:val="20"/>
+        </w:rPr>
+        <w:t>, preventing server overload.</w:t>
       </w:r>
     </w:p>
     <w:p>
@@ -5705,15 +5925,37 @@
 </file>
 
 <file path=customXml/item1.xml><?xml version="1.0" encoding="utf-8"?>
-<?mso-contentType ?>
-<FormTemplates xmlns="http://schemas.microsoft.com/sharepoint/v3/contenttype/forms">
-  <Display>DocumentLibraryForm</Display>
-  <Edit>DocumentLibraryForm</Edit>
-  <New>DocumentLibraryForm</New>
-</FormTemplates>
+<p:properties xmlns:p="http://schemas.microsoft.com/office/2006/metadata/properties" xmlns:xsi="http://www.w3.org/2001/XMLSchema-instance" xmlns:pc="http://schemas.microsoft.com/office/infopath/2007/PartnerControls">
+  <documentManagement>
+    <_ip_UnifiedCompliancePolicyUIAction xmlns="http://schemas.microsoft.com/sharepoint/v3" xsi:nil="true"/>
+    <_ip_UnifiedCompliancePolicyProperties xmlns="http://schemas.microsoft.com/sharepoint/v3" xsi:nil="true"/>
+    <TaxCatchAll xmlns="230e9df3-be65-4c73-a93b-d1236ebd677e" xsi:nil="true"/>
+    <ImageTagsTaxHTField xmlns="71af3243-3dd4-4a8d-8c0d-dd76da1f02a5">
+      <Terms xmlns="http://schemas.microsoft.com/office/infopath/2007/PartnerControls"/>
+    </ImageTagsTaxHTField>
+    <Image xmlns="71af3243-3dd4-4a8d-8c0d-dd76da1f02a5">
+      <Url xsi:nil="true"/>
+      <Description xsi:nil="true"/>
+    </Image>
+    <Status xmlns="71af3243-3dd4-4a8d-8c0d-dd76da1f02a5">Not started</Status>
+    <Background xmlns="71af3243-3dd4-4a8d-8c0d-dd76da1f02a5">false</Background>
+    <MediaServiceKeyPoints xmlns="71af3243-3dd4-4a8d-8c0d-dd76da1f02a5" xsi:nil="true"/>
+    <SharedWithUsers xmlns="16c05727-aa75-4e4a-9b5f-8a80a1165891">
+      <UserInfo>
+        <DisplayName/>
+        <AccountId xsi:nil="true"/>
+        <AccountType/>
+      </UserInfo>
+    </SharedWithUsers>
+  </documentManagement>
+</p:properties>
 </file>
 
 <file path=customXml/item2.xml><?xml version="1.0" encoding="utf-8"?>
+<b:Sources xmlns:b="http://schemas.openxmlformats.org/officeDocument/2006/bibliography" xmlns="http://schemas.openxmlformats.org/officeDocument/2006/bibliography" SelectedStyle="\APASixthEditionOfficeOnline.xsl" StyleName="APA" Version="6"/>
+</file>
+
+<file path=customXml/item3.xml><?xml version="1.0" encoding="utf-8"?>
 <ct:contentTypeSchema xmlns:ct="http://schemas.microsoft.com/office/2006/metadata/contentType" xmlns:ma="http://schemas.microsoft.com/office/2006/metadata/properties/metaAttributes" ct:_="" ma:_="" ma:contentTypeName="Document" ma:contentTypeID="0x01010079F111ED35F8CC479449609E8A0923A6" ma:contentTypeVersion="30" ma:contentTypeDescription="Create a new document." ma:contentTypeScope="" ma:versionID="cec0622158e8f13124e9e8fd4de31bd1">
   <xsd:schema xmlns:xsd="http://www.w3.org/2001/XMLSchema" xmlns:xs="http://www.w3.org/2001/XMLSchema" xmlns:p="http://schemas.microsoft.com/office/2006/metadata/properties" xmlns:ns1="http://schemas.microsoft.com/sharepoint/v3" xmlns:ns2="71af3243-3dd4-4a8d-8c0d-dd76da1f02a5" xmlns:ns3="16c05727-aa75-4e4a-9b5f-8a80a1165891" xmlns:ns4="230e9df3-be65-4c73-a93b-d1236ebd677e" targetNamespace="http://schemas.microsoft.com/office/2006/metadata/properties" ma:root="true" ma:fieldsID="3b52f30ab005d15df08657af532e6e38" ns1:_="" ns2:_="" ns3:_="" ns4:_="">
     <xsd:import namespace="http://schemas.microsoft.com/sharepoint/v3"/>
@@ -6031,46 +6273,37 @@
 </ct:contentTypeSchema>
 </file>
 
-<file path=customXml/item3.xml><?xml version="1.0" encoding="utf-8"?>
-<b:Sources xmlns:b="http://schemas.openxmlformats.org/officeDocument/2006/bibliography" xmlns="http://schemas.openxmlformats.org/officeDocument/2006/bibliography" SelectedStyle="\APASixthEditionOfficeOnline.xsl" StyleName="APA" Version="6"/>
-</file>
-
 <file path=customXml/item4.xml><?xml version="1.0" encoding="utf-8"?>
-<p:properties xmlns:p="http://schemas.microsoft.com/office/2006/metadata/properties" xmlns:xsi="http://www.w3.org/2001/XMLSchema-instance" xmlns:pc="http://schemas.microsoft.com/office/infopath/2007/PartnerControls">
-  <documentManagement>
-    <_ip_UnifiedCompliancePolicyUIAction xmlns="http://schemas.microsoft.com/sharepoint/v3" xsi:nil="true"/>
-    <_ip_UnifiedCompliancePolicyProperties xmlns="http://schemas.microsoft.com/sharepoint/v3" xsi:nil="true"/>
-    <TaxCatchAll xmlns="230e9df3-be65-4c73-a93b-d1236ebd677e" xsi:nil="true"/>
-    <ImageTagsTaxHTField xmlns="71af3243-3dd4-4a8d-8c0d-dd76da1f02a5">
-      <Terms xmlns="http://schemas.microsoft.com/office/infopath/2007/PartnerControls"/>
-    </ImageTagsTaxHTField>
-    <Image xmlns="71af3243-3dd4-4a8d-8c0d-dd76da1f02a5">
-      <Url xsi:nil="true"/>
-      <Description xsi:nil="true"/>
-    </Image>
-    <Status xmlns="71af3243-3dd4-4a8d-8c0d-dd76da1f02a5">Not started</Status>
-    <Background xmlns="71af3243-3dd4-4a8d-8c0d-dd76da1f02a5">false</Background>
-    <MediaServiceKeyPoints xmlns="71af3243-3dd4-4a8d-8c0d-dd76da1f02a5" xsi:nil="true"/>
-    <SharedWithUsers xmlns="16c05727-aa75-4e4a-9b5f-8a80a1165891">
-      <UserInfo>
-        <DisplayName/>
-        <AccountId xsi:nil="true"/>
-        <AccountType/>
-      </UserInfo>
-    </SharedWithUsers>
-  </documentManagement>
-</p:properties>
+<?mso-contentType ?>
+<FormTemplates xmlns="http://schemas.microsoft.com/sharepoint/v3/contenttype/forms">
+  <Display>DocumentLibraryForm</Display>
+  <Edit>DocumentLibraryForm</Edit>
+  <New>DocumentLibraryForm</New>
+</FormTemplates>
 </file>
 
 <file path=customXml/itemProps1.xml><?xml version="1.0" encoding="utf-8"?>
-<ds:datastoreItem xmlns:ds="http://schemas.openxmlformats.org/officeDocument/2006/customXml" ds:itemID="{F8158BE5-FF4A-47EA-ABCC-F2FC8C69734F}">
+<ds:datastoreItem xmlns:ds="http://schemas.openxmlformats.org/officeDocument/2006/customXml" ds:itemID="{2FA1C4FC-8415-4BF3-9F42-41DE68C426A1}">
   <ds:schemaRefs>
-    <ds:schemaRef ds:uri="http://schemas.microsoft.com/sharepoint/v3/contenttype/forms"/>
+    <ds:schemaRef ds:uri="http://schemas.microsoft.com/office/2006/metadata/properties"/>
+    <ds:schemaRef ds:uri="http://schemas.microsoft.com/office/infopath/2007/PartnerControls"/>
+    <ds:schemaRef ds:uri="http://schemas.microsoft.com/sharepoint/v3"/>
+    <ds:schemaRef ds:uri="230e9df3-be65-4c73-a93b-d1236ebd677e"/>
+    <ds:schemaRef ds:uri="71af3243-3dd4-4a8d-8c0d-dd76da1f02a5"/>
+    <ds:schemaRef ds:uri="16c05727-aa75-4e4a-9b5f-8a80a1165891"/>
   </ds:schemaRefs>
 </ds:datastoreItem>
 </file>
 
 <file path=customXml/itemProps2.xml><?xml version="1.0" encoding="utf-8"?>
+<ds:datastoreItem xmlns:ds="http://schemas.openxmlformats.org/officeDocument/2006/customXml" ds:itemID="{03157DFE-BC6F-42AC-A308-82239E0F1CF4}">
+  <ds:schemaRefs>
+    <ds:schemaRef ds:uri="http://schemas.openxmlformats.org/officeDocument/2006/bibliography"/>
+  </ds:schemaRefs>
+</ds:datastoreItem>
+</file>
+
+<file path=customXml/itemProps3.xml><?xml version="1.0" encoding="utf-8"?>
 <ds:datastoreItem xmlns:ds="http://schemas.openxmlformats.org/officeDocument/2006/customXml" ds:itemID="{E334ADCA-0391-45BE-A0B8-AA9AA9016254}">
   <ds:schemaRefs>
     <ds:schemaRef ds:uri="http://schemas.microsoft.com/office/2006/metadata/contentType"/>
@@ -6091,23 +6324,10 @@
 </ds:datastoreItem>
 </file>
 
-<file path=customXml/itemProps3.xml><?xml version="1.0" encoding="utf-8"?>
-<ds:datastoreItem xmlns:ds="http://schemas.openxmlformats.org/officeDocument/2006/customXml" ds:itemID="{03157DFE-BC6F-42AC-A308-82239E0F1CF4}">
+<file path=customXml/itemProps4.xml><?xml version="1.0" encoding="utf-8"?>
+<ds:datastoreItem xmlns:ds="http://schemas.openxmlformats.org/officeDocument/2006/customXml" ds:itemID="{F8158BE5-FF4A-47EA-ABCC-F2FC8C69734F}">
   <ds:schemaRefs>
-    <ds:schemaRef ds:uri="http://schemas.openxmlformats.org/officeDocument/2006/bibliography"/>
-  </ds:schemaRefs>
-</ds:datastoreItem>
-</file>
-
-<file path=customXml/itemProps4.xml><?xml version="1.0" encoding="utf-8"?>
-<ds:datastoreItem xmlns:ds="http://schemas.openxmlformats.org/officeDocument/2006/customXml" ds:itemID="{2FA1C4FC-8415-4BF3-9F42-41DE68C426A1}">
-  <ds:schemaRefs>
-    <ds:schemaRef ds:uri="http://schemas.microsoft.com/office/2006/metadata/properties"/>
-    <ds:schemaRef ds:uri="http://schemas.microsoft.com/office/infopath/2007/PartnerControls"/>
-    <ds:schemaRef ds:uri="http://schemas.microsoft.com/sharepoint/v3"/>
-    <ds:schemaRef ds:uri="230e9df3-be65-4c73-a93b-d1236ebd677e"/>
-    <ds:schemaRef ds:uri="71af3243-3dd4-4a8d-8c0d-dd76da1f02a5"/>
-    <ds:schemaRef ds:uri="16c05727-aa75-4e4a-9b5f-8a80a1165891"/>
+    <ds:schemaRef ds:uri="http://schemas.microsoft.com/sharepoint/v3/contenttype/forms"/>
   </ds:schemaRefs>
 </ds:datastoreItem>
 </file>

</xml_diff>

<commit_message>
chore: updated cv and resume.
</commit_message>
<xml_diff>
--- a/resume.docx
+++ b/resume.docx
@@ -22,7 +22,7 @@
           <w:szCs w:val="52"/>
         </w:rPr>
         <w:drawing>
-          <wp:anchor distT="0" distB="0" distL="114300" distR="114300" simplePos="0" relativeHeight="251926528" behindDoc="1" locked="0" layoutInCell="1" allowOverlap="1" wp14:anchorId="65E9C76B" wp14:editId="65B44FEC">
+          <wp:anchor distT="0" distB="0" distL="114300" distR="114300" simplePos="0" relativeHeight="251926528" behindDoc="1" locked="0" layoutInCell="1" allowOverlap="1" wp14:anchorId="65E9C76B" wp14:editId="21D267AA">
             <wp:simplePos x="0" y="0"/>
             <wp:positionH relativeFrom="column">
               <wp:posOffset>4352401</wp:posOffset>
@@ -86,7 +86,7 @@
           <w:szCs w:val="52"/>
         </w:rPr>
         <w:drawing>
-          <wp:anchor distT="0" distB="0" distL="114300" distR="114300" simplePos="0" relativeHeight="251945984" behindDoc="1" locked="0" layoutInCell="1" allowOverlap="1" wp14:anchorId="452D1631" wp14:editId="056A9A76">
+          <wp:anchor distT="0" distB="0" distL="114300" distR="114300" simplePos="0" relativeHeight="251945984" behindDoc="1" locked="0" layoutInCell="1" allowOverlap="1" wp14:anchorId="452D1631" wp14:editId="11B32D02">
             <wp:simplePos x="0" y="0"/>
             <wp:positionH relativeFrom="column">
               <wp:posOffset>4356735</wp:posOffset>
@@ -201,20 +201,30 @@
                                 <w:lang w:val="en-PH"/>
                               </w:rPr>
                             </w:pPr>
-                            <w:hyperlink r:id="rId13" w:history="1">
-                              <w:r>
-                                <w:rPr>
-                                  <w:rStyle w:val="Hyperlink"/>
-                                  <w:rFonts w:ascii="Segoe UI" w:hAnsi="Segoe UI" w:cs="Segoe UI"/>
-                                  <w:color w:val="auto"/>
-                                  <w:sz w:val="20"/>
-                                  <w:szCs w:val="20"/>
-                                  <w:u w:val="none"/>
-                                  <w:lang w:val="en-PH"/>
-                                </w:rPr>
-                                <w:t>linkedin.com/in/johcel-gene-bitara-a413b9283</w:t>
-                              </w:r>
-                            </w:hyperlink>
+                            <w:r>
+                              <w:fldChar w:fldCharType="begin"/>
+                            </w:r>
+                            <w:r>
+                              <w:instrText>HYPERLINK "http://linkedin.com/in/johcel-gene-bitara-a413b9283"</w:instrText>
+                            </w:r>
+                            <w:r>
+                              <w:fldChar w:fldCharType="separate"/>
+                            </w:r>
+                            <w:r>
+                              <w:rPr>
+                                <w:rStyle w:val="Hyperlink"/>
+                                <w:rFonts w:ascii="Segoe UI" w:hAnsi="Segoe UI" w:cs="Segoe UI"/>
+                                <w:color w:val="auto"/>
+                                <w:sz w:val="20"/>
+                                <w:szCs w:val="20"/>
+                                <w:u w:val="none"/>
+                                <w:lang w:val="en-PH"/>
+                              </w:rPr>
+                              <w:t>linkedin.com/in/johcel-gene-bitara-a413b9283</w:t>
+                            </w:r>
+                            <w:r>
+                              <w:fldChar w:fldCharType="end"/>
+                            </w:r>
                           </w:p>
                         </w:txbxContent>
                       </wps:txbx>
@@ -252,20 +262,30 @@
                           <w:lang w:val="en-PH"/>
                         </w:rPr>
                       </w:pPr>
-                      <w:hyperlink r:id="rId14" w:history="1">
-                        <w:r>
-                          <w:rPr>
-                            <w:rStyle w:val="Hyperlink"/>
-                            <w:rFonts w:ascii="Segoe UI" w:hAnsi="Segoe UI" w:cs="Segoe UI"/>
-                            <w:color w:val="auto"/>
-                            <w:sz w:val="20"/>
-                            <w:szCs w:val="20"/>
-                            <w:u w:val="none"/>
-                            <w:lang w:val="en-PH"/>
-                          </w:rPr>
-                          <w:t>linkedin.com/in/johcel-gene-bitara-a413b9283</w:t>
-                        </w:r>
-                      </w:hyperlink>
+                      <w:r>
+                        <w:fldChar w:fldCharType="begin"/>
+                      </w:r>
+                      <w:r>
+                        <w:instrText>HYPERLINK "http://linkedin.com/in/johcel-gene-bitara-a413b9283"</w:instrText>
+                      </w:r>
+                      <w:r>
+                        <w:fldChar w:fldCharType="separate"/>
+                      </w:r>
+                      <w:r>
+                        <w:rPr>
+                          <w:rStyle w:val="Hyperlink"/>
+                          <w:rFonts w:ascii="Segoe UI" w:hAnsi="Segoe UI" w:cs="Segoe UI"/>
+                          <w:color w:val="auto"/>
+                          <w:sz w:val="20"/>
+                          <w:szCs w:val="20"/>
+                          <w:u w:val="none"/>
+                          <w:lang w:val="en-PH"/>
+                        </w:rPr>
+                        <w:t>linkedin.com/in/johcel-gene-bitara-a413b9283</w:t>
+                      </w:r>
+                      <w:r>
+                        <w:fldChar w:fldCharType="end"/>
+                      </w:r>
                     </w:p>
                   </w:txbxContent>
                 </v:textbox>
@@ -335,7 +355,7 @@
                                 <w:lang w:val="en-PH"/>
                               </w:rPr>
                             </w:pPr>
-                            <w:hyperlink r:id="rId15" w:history="1">
+                            <w:hyperlink r:id="rId13" w:history="1">
                               <w:r>
                                 <w:rPr>
                                   <w:rStyle w:val="Hyperlink"/>
@@ -345,8 +365,21 @@
                                   <w:szCs w:val="20"/>
                                   <w:u w:val="none"/>
                                 </w:rPr>
-                                <w:t>github.com/genebit</w:t>
+                                <w:t>github.com/</w:t>
                               </w:r>
+                              <w:proofErr w:type="spellStart"/>
+                              <w:r>
+                                <w:rPr>
+                                  <w:rStyle w:val="Hyperlink"/>
+                                  <w:rFonts w:ascii="Segoe UI" w:hAnsi="Segoe UI" w:cs="Segoe UI"/>
+                                  <w:color w:val="auto"/>
+                                  <w:sz w:val="20"/>
+                                  <w:szCs w:val="20"/>
+                                  <w:u w:val="none"/>
+                                </w:rPr>
+                                <w:t>genebit</w:t>
+                              </w:r>
+                              <w:proofErr w:type="spellEnd"/>
                             </w:hyperlink>
                           </w:p>
                         </w:txbxContent>
@@ -381,7 +414,7 @@
                           <w:lang w:val="en-PH"/>
                         </w:rPr>
                       </w:pPr>
-                      <w:hyperlink r:id="rId16" w:history="1">
+                      <w:hyperlink r:id="rId14" w:history="1">
                         <w:r>
                           <w:rPr>
                             <w:rStyle w:val="Hyperlink"/>
@@ -391,8 +424,21 @@
                             <w:szCs w:val="20"/>
                             <w:u w:val="none"/>
                           </w:rPr>
-                          <w:t>github.com/genebit</w:t>
+                          <w:t>github.com/</w:t>
                         </w:r>
+                        <w:proofErr w:type="spellStart"/>
+                        <w:r>
+                          <w:rPr>
+                            <w:rStyle w:val="Hyperlink"/>
+                            <w:rFonts w:ascii="Segoe UI" w:hAnsi="Segoe UI" w:cs="Segoe UI"/>
+                            <w:color w:val="auto"/>
+                            <w:sz w:val="20"/>
+                            <w:szCs w:val="20"/>
+                            <w:u w:val="none"/>
+                          </w:rPr>
+                          <w:t>genebit</w:t>
+                        </w:r>
+                        <w:proofErr w:type="spellEnd"/>
                       </w:hyperlink>
                     </w:p>
                   </w:txbxContent>
@@ -484,7 +530,8 @@
                                 <w:lang w:val="en-PH"/>
                               </w:rPr>
                             </w:pPr>
-                            <w:hyperlink r:id="rId17" w:history="1">
+                            <w:hyperlink r:id="rId15" w:history="1">
+                              <w:proofErr w:type="spellStart"/>
                               <w:r>
                                 <w:rPr>
                                   <w:rStyle w:val="Hyperlink"/>
@@ -497,6 +544,7 @@
                                 </w:rPr>
                                 <w:t>genbit-portfolio.web.app</w:t>
                               </w:r>
+                              <w:proofErr w:type="spellEnd"/>
                             </w:hyperlink>
                           </w:p>
                         </w:txbxContent>
@@ -531,7 +579,8 @@
                           <w:lang w:val="en-PH"/>
                         </w:rPr>
                       </w:pPr>
-                      <w:hyperlink r:id="rId18" w:history="1">
+                      <w:hyperlink r:id="rId16" w:history="1">
+                        <w:proofErr w:type="spellStart"/>
                         <w:r>
                           <w:rPr>
                             <w:rStyle w:val="Hyperlink"/>
@@ -544,6 +593,7 @@
                           </w:rPr>
                           <w:t>genbit-portfolio.web.app</w:t>
                         </w:r>
+                        <w:proofErr w:type="spellEnd"/>
                       </w:hyperlink>
                     </w:p>
                   </w:txbxContent>
@@ -583,7 +633,7 @@
           <w:szCs w:val="52"/>
         </w:rPr>
         <w:drawing>
-          <wp:anchor distT="0" distB="0" distL="114300" distR="114300" simplePos="0" relativeHeight="251938816" behindDoc="1" locked="0" layoutInCell="1" allowOverlap="1" wp14:anchorId="71262383" wp14:editId="1E10CBE4">
+          <wp:anchor distT="0" distB="0" distL="114300" distR="114300" simplePos="0" relativeHeight="251938816" behindDoc="1" locked="0" layoutInCell="1" allowOverlap="1" wp14:anchorId="71262383" wp14:editId="545D131D">
             <wp:simplePos x="0" y="0"/>
             <wp:positionH relativeFrom="column">
               <wp:posOffset>4355989</wp:posOffset>
@@ -606,7 +656,7 @@
                     <pic:cNvPicPr/>
                   </pic:nvPicPr>
                   <pic:blipFill>
-                    <a:blip r:embed="rId19" cstate="print">
+                    <a:blip r:embed="rId17" cstate="print">
                       <a:extLst>
                         <a:ext uri="{28A0092B-C50C-407E-A947-70E740481C1C}">
                           <a14:useLocalDpi xmlns:a14="http://schemas.microsoft.com/office/drawing/2010/main" val="0"/>
@@ -868,7 +918,7 @@
           <w:color w:val="auto"/>
           <w:szCs w:val="20"/>
         </w:rPr>
-        <w:t>•</w:t>
+        <w:t>|</w:t>
       </w:r>
       <w:r>
         <w:rPr>
@@ -885,7 +935,7 @@
           <w:color w:val="auto"/>
           <w:szCs w:val="20"/>
         </w:rPr>
-        <w:t>•</w:t>
+        <w:t>|</w:t>
       </w:r>
       <w:r>
         <w:rPr>
@@ -912,7 +962,16 @@
           <w:sz w:val="20"/>
           <w:szCs w:val="20"/>
         </w:rPr>
-        <w:t>/SaSS</w:t>
+        <w:t>/Sa</w:t>
+      </w:r>
+      <w:r>
+        <w:rPr>
+          <w:rFonts w:ascii="Segoe UI" w:hAnsi="Segoe UI" w:cs="Segoe UI"/>
+          <w:color w:val="auto"/>
+          <w:sz w:val="20"/>
+          <w:szCs w:val="20"/>
+        </w:rPr>
+        <w:t>ss</w:t>
       </w:r>
       <w:r>
         <w:rPr>
@@ -929,7 +988,7 @@
           <w:color w:val="auto"/>
           <w:szCs w:val="20"/>
         </w:rPr>
-        <w:t>•</w:t>
+        <w:t>|</w:t>
       </w:r>
       <w:r>
         <w:rPr>
@@ -955,7 +1014,7 @@
           <w:color w:val="auto"/>
           <w:szCs w:val="20"/>
         </w:rPr>
-        <w:t>•</w:t>
+        <w:t>|</w:t>
       </w:r>
       <w:r>
         <w:rPr>
@@ -972,7 +1031,7 @@
           <w:color w:val="auto"/>
           <w:szCs w:val="20"/>
         </w:rPr>
-        <w:t>•</w:t>
+        <w:t>|</w:t>
       </w:r>
       <w:r>
         <w:rPr>
@@ -989,7 +1048,7 @@
           <w:color w:val="auto"/>
           <w:szCs w:val="20"/>
         </w:rPr>
-        <w:t>•</w:t>
+        <w:t>|</w:t>
       </w:r>
       <w:r>
         <w:rPr>
@@ -1006,7 +1065,7 @@
           <w:color w:val="auto"/>
           <w:szCs w:val="20"/>
         </w:rPr>
-        <w:t>•</w:t>
+        <w:t>|</w:t>
       </w:r>
       <w:r>
         <w:rPr>
@@ -1032,7 +1091,7 @@
           <w:color w:val="auto"/>
           <w:szCs w:val="20"/>
         </w:rPr>
-        <w:t>•</w:t>
+        <w:t>|</w:t>
       </w:r>
       <w:r>
         <w:rPr>
@@ -1049,7 +1108,7 @@
           <w:color w:val="auto"/>
           <w:szCs w:val="20"/>
         </w:rPr>
-        <w:t>•</w:t>
+        <w:t>|</w:t>
       </w:r>
       <w:r>
         <w:rPr>
@@ -1066,16 +1125,16 @@
           <w:color w:val="auto"/>
           <w:szCs w:val="20"/>
         </w:rPr>
-        <w:t>•</w:t>
-      </w:r>
-      <w:r>
-        <w:rPr>
-          <w:rFonts w:ascii="Segoe UI" w:hAnsi="Segoe UI" w:cs="Segoe UI"/>
-          <w:color w:val="auto"/>
-          <w:sz w:val="20"/>
-          <w:szCs w:val="20"/>
-        </w:rPr>
-        <w:t xml:space="preserve"> ASP.NET</w:t>
+        <w:t xml:space="preserve">| </w:t>
+      </w:r>
+      <w:r>
+        <w:rPr>
+          <w:rFonts w:ascii="Segoe UI" w:hAnsi="Segoe UI" w:cs="Segoe UI"/>
+          <w:color w:val="auto"/>
+          <w:sz w:val="20"/>
+          <w:szCs w:val="20"/>
+        </w:rPr>
+        <w:t>.NET</w:t>
       </w:r>
       <w:r>
         <w:rPr>
@@ -1092,7 +1151,7 @@
           <w:color w:val="auto"/>
           <w:szCs w:val="20"/>
         </w:rPr>
-        <w:t>•</w:t>
+        <w:t>|</w:t>
       </w:r>
       <w:r>
         <w:rPr>
@@ -1109,7 +1168,7 @@
           <w:color w:val="auto"/>
           <w:szCs w:val="20"/>
         </w:rPr>
-        <w:t>•</w:t>
+        <w:t>|</w:t>
       </w:r>
       <w:r>
         <w:rPr>
@@ -1153,7 +1212,7 @@
           <w:color w:val="auto"/>
           <w:szCs w:val="20"/>
         </w:rPr>
-        <w:t>•</w:t>
+        <w:t>|</w:t>
       </w:r>
       <w:r>
         <w:rPr>
@@ -1178,7 +1237,7 @@
           <w:color w:val="auto"/>
           <w:szCs w:val="20"/>
         </w:rPr>
-        <w:t>•</w:t>
+        <w:t>|</w:t>
       </w:r>
       <w:r>
         <w:rPr>
@@ -1195,7 +1254,7 @@
           <w:color w:val="auto"/>
           <w:szCs w:val="20"/>
         </w:rPr>
-        <w:t>•</w:t>
+        <w:t>|</w:t>
       </w:r>
       <w:r>
         <w:rPr>
@@ -1230,7 +1289,7 @@
           <w:color w:val="auto"/>
           <w:szCs w:val="20"/>
         </w:rPr>
-        <w:t>•</w:t>
+        <w:t>|</w:t>
       </w:r>
       <w:r>
         <w:rPr>
@@ -1256,7 +1315,7 @@
           <w:color w:val="auto"/>
           <w:szCs w:val="20"/>
         </w:rPr>
-        <w:t>•</w:t>
+        <w:t>|</w:t>
       </w:r>
       <w:r>
         <w:rPr>
@@ -1282,7 +1341,7 @@
           <w:color w:val="auto"/>
           <w:szCs w:val="20"/>
         </w:rPr>
-        <w:t>•</w:t>
+        <w:t>|</w:t>
       </w:r>
       <w:r>
         <w:rPr>
@@ -1300,6 +1359,76 @@
           <w:sz w:val="20"/>
           <w:szCs w:val="20"/>
         </w:rPr>
+        <w:t xml:space="preserve">CI/CD </w:t>
+      </w:r>
+      <w:r>
+        <w:rPr>
+          <w:rFonts w:ascii="Segoe UI" w:hAnsi="Segoe UI" w:cs="Segoe UI"/>
+          <w:color w:val="auto"/>
+          <w:szCs w:val="20"/>
+        </w:rPr>
+        <w:t>|</w:t>
+      </w:r>
+      <w:r>
+        <w:rPr>
+          <w:rFonts w:ascii="Segoe UI" w:hAnsi="Segoe UI" w:cs="Segoe UI"/>
+          <w:color w:val="auto"/>
+          <w:sz w:val="20"/>
+          <w:szCs w:val="20"/>
+        </w:rPr>
+        <w:t xml:space="preserve"> </w:t>
+      </w:r>
+      <w:r>
+        <w:rPr>
+          <w:rFonts w:ascii="Segoe UI" w:hAnsi="Segoe UI" w:cs="Segoe UI"/>
+          <w:color w:val="auto"/>
+          <w:sz w:val="20"/>
+          <w:szCs w:val="20"/>
+        </w:rPr>
+        <w:t>Docker</w:t>
+      </w:r>
+      <w:r>
+        <w:rPr>
+          <w:rFonts w:ascii="Segoe UI" w:hAnsi="Segoe UI" w:cs="Segoe UI"/>
+          <w:color w:val="auto"/>
+          <w:sz w:val="20"/>
+          <w:szCs w:val="20"/>
+        </w:rPr>
+        <w:t xml:space="preserve"> | OOP | SDLC</w:t>
+      </w:r>
+      <w:r>
+        <w:rPr>
+          <w:rFonts w:ascii="Segoe UI" w:hAnsi="Segoe UI" w:cs="Segoe UI"/>
+          <w:color w:val="auto"/>
+          <w:sz w:val="20"/>
+          <w:szCs w:val="20"/>
+        </w:rPr>
+        <w:t xml:space="preserve"> </w:t>
+      </w:r>
+      <w:r>
+        <w:rPr>
+          <w:rFonts w:ascii="Segoe UI" w:hAnsi="Segoe UI" w:cs="Segoe UI"/>
+          <w:color w:val="auto"/>
+          <w:szCs w:val="20"/>
+        </w:rPr>
+        <w:t>|</w:t>
+      </w:r>
+      <w:r>
+        <w:rPr>
+          <w:rFonts w:ascii="Segoe UI" w:hAnsi="Segoe UI" w:cs="Segoe UI"/>
+          <w:color w:val="auto"/>
+          <w:sz w:val="20"/>
+          <w:szCs w:val="20"/>
+        </w:rPr>
+        <w:t xml:space="preserve"> </w:t>
+      </w:r>
+      <w:r>
+        <w:rPr>
+          <w:rFonts w:ascii="Segoe UI" w:hAnsi="Segoe UI" w:cs="Segoe UI"/>
+          <w:color w:val="auto"/>
+          <w:sz w:val="20"/>
+          <w:szCs w:val="20"/>
+        </w:rPr>
         <w:t xml:space="preserve">Figma </w:t>
       </w:r>
       <w:r>
@@ -1308,24 +1437,24 @@
           <w:color w:val="auto"/>
           <w:szCs w:val="20"/>
         </w:rPr>
-        <w:t>•</w:t>
-      </w:r>
-      <w:r>
-        <w:rPr>
-          <w:rFonts w:ascii="Segoe UI" w:hAnsi="Segoe UI" w:cs="Segoe UI"/>
-          <w:color w:val="auto"/>
-          <w:sz w:val="20"/>
-          <w:szCs w:val="20"/>
-        </w:rPr>
-        <w:t xml:space="preserve"> Git/GitHub/GitLab </w:t>
-      </w:r>
-      <w:r>
-        <w:rPr>
-          <w:rFonts w:ascii="Segoe UI" w:hAnsi="Segoe UI" w:cs="Segoe UI"/>
-          <w:color w:val="auto"/>
-          <w:szCs w:val="20"/>
-        </w:rPr>
-        <w:t>•</w:t>
+        <w:t>|</w:t>
+      </w:r>
+      <w:r>
+        <w:rPr>
+          <w:rFonts w:ascii="Segoe UI" w:hAnsi="Segoe UI" w:cs="Segoe UI"/>
+          <w:color w:val="auto"/>
+          <w:sz w:val="20"/>
+          <w:szCs w:val="20"/>
+        </w:rPr>
+        <w:t xml:space="preserve"> Git </w:t>
+      </w:r>
+      <w:r>
+        <w:rPr>
+          <w:rFonts w:ascii="Segoe UI" w:hAnsi="Segoe UI" w:cs="Segoe UI"/>
+          <w:color w:val="auto"/>
+          <w:szCs w:val="20"/>
+        </w:rPr>
+        <w:t>|</w:t>
       </w:r>
       <w:r>
         <w:rPr>
@@ -1342,7 +1471,7 @@
           <w:color w:val="auto"/>
           <w:szCs w:val="20"/>
         </w:rPr>
-        <w:t>•</w:t>
+        <w:t>|</w:t>
       </w:r>
       <w:r>
         <w:rPr>
@@ -1359,7 +1488,7 @@
           <w:color w:val="auto"/>
           <w:szCs w:val="20"/>
         </w:rPr>
-        <w:t>•</w:t>
+        <w:t>|</w:t>
       </w:r>
       <w:r>
         <w:rPr>
@@ -1400,7 +1529,7 @@
           <w:szCs w:val="52"/>
         </w:rPr>
         <w:drawing>
-          <wp:anchor distT="0" distB="0" distL="114300" distR="114300" simplePos="0" relativeHeight="251952128" behindDoc="1" locked="0" layoutInCell="1" allowOverlap="1" wp14:anchorId="20E0271F" wp14:editId="2BE8D3C4">
+          <wp:anchor distT="0" distB="0" distL="114300" distR="114300" simplePos="0" relativeHeight="251952128" behindDoc="1" locked="0" layoutInCell="1" allowOverlap="1" wp14:anchorId="20E0271F" wp14:editId="765C7763">
             <wp:simplePos x="0" y="0"/>
             <wp:positionH relativeFrom="column">
               <wp:posOffset>-30162</wp:posOffset>
@@ -1423,7 +1552,7 @@
                     <pic:cNvPicPr/>
                   </pic:nvPicPr>
                   <pic:blipFill>
-                    <a:blip r:embed="rId19" cstate="print">
+                    <a:blip r:embed="rId17" cstate="print">
                       <a:extLst>
                         <a:ext uri="{28A0092B-C50C-407E-A947-70E740481C1C}">
                           <a14:useLocalDpi xmlns:a14="http://schemas.microsoft.com/office/drawing/2010/main" val="0"/>
@@ -1622,7 +1751,7 @@
       <w:r>
         <w:rPr>
           <w:rFonts w:ascii="Segoe UI" w:hAnsi="Segoe UI" w:cs="Segoe UI"/>
-          <w:color w:val="auto"/>
+          <w:color w:val="153D63" w:themeColor="text2" w:themeTint="E6"/>
           <w:sz w:val="22"/>
           <w:szCs w:val="20"/>
         </w:rPr>
@@ -1631,7 +1760,7 @@
       <w:r>
         <w:rPr>
           <w:rFonts w:ascii="Segoe UI" w:hAnsi="Segoe UI" w:cs="Segoe UI" w:hint="eastAsia"/>
-          <w:color w:val="auto"/>
+          <w:color w:val="153D63" w:themeColor="text2" w:themeTint="E6"/>
           <w:sz w:val="22"/>
           <w:szCs w:val="20"/>
         </w:rPr>
@@ -1640,7 +1769,7 @@
       <w:r>
         <w:rPr>
           <w:rFonts w:ascii="Segoe UI" w:hAnsi="Segoe UI" w:cs="Segoe UI"/>
-          <w:color w:val="auto"/>
+          <w:color w:val="153D63" w:themeColor="text2" w:themeTint="E6"/>
           <w:sz w:val="22"/>
           <w:szCs w:val="20"/>
         </w:rPr>
@@ -2059,7 +2188,16 @@
           <w:sz w:val="20"/>
           <w:szCs w:val="20"/>
         </w:rPr>
-        <w:t>/SSR</w:t>
+        <w:t xml:space="preserve"> &amp; </w:t>
+      </w:r>
+      <w:r>
+        <w:rPr>
+          <w:rFonts w:ascii="Segoe UI" w:hAnsi="Segoe UI" w:cs="Segoe UI"/>
+          <w:color w:val="auto"/>
+          <w:sz w:val="20"/>
+          <w:szCs w:val="20"/>
+        </w:rPr>
+        <w:t>SSR</w:t>
       </w:r>
       <w:r>
         <w:rPr>
@@ -2332,7 +2470,7 @@
           <w:szCs w:val="52"/>
         </w:rPr>
         <w:drawing>
-          <wp:anchor distT="0" distB="0" distL="114300" distR="114300" simplePos="0" relativeHeight="251992064" behindDoc="1" locked="0" layoutInCell="1" allowOverlap="1" wp14:anchorId="4A932DEC" wp14:editId="0F5E3375">
+          <wp:anchor distT="0" distB="0" distL="114300" distR="114300" simplePos="0" relativeHeight="251992064" behindDoc="1" locked="0" layoutInCell="1" allowOverlap="1" wp14:anchorId="4A932DEC" wp14:editId="593F8EF7">
             <wp:simplePos x="0" y="0"/>
             <wp:positionH relativeFrom="column">
               <wp:posOffset>-28575</wp:posOffset>
@@ -2355,7 +2493,7 @@
                     <pic:cNvPicPr/>
                   </pic:nvPicPr>
                   <pic:blipFill>
-                    <a:blip r:embed="rId19" cstate="print">
+                    <a:blip r:embed="rId17" cstate="print">
                       <a:extLst>
                         <a:ext uri="{28A0092B-C50C-407E-A947-70E740481C1C}">
                           <a14:useLocalDpi xmlns:a14="http://schemas.microsoft.com/office/drawing/2010/main" val="0"/>
@@ -2432,7 +2570,7 @@
       <w:r>
         <w:rPr>
           <w:rFonts w:ascii="Segoe UI" w:hAnsi="Segoe UI" w:cs="Segoe UI"/>
-          <w:color w:val="auto"/>
+          <w:color w:val="153D63" w:themeColor="text2" w:themeTint="E6"/>
           <w:sz w:val="22"/>
           <w:szCs w:val="20"/>
         </w:rPr>
@@ -2803,7 +2941,7 @@
           <w:szCs w:val="52"/>
         </w:rPr>
         <w:drawing>
-          <wp:anchor distT="0" distB="0" distL="114300" distR="114300" simplePos="0" relativeHeight="252030976" behindDoc="1" locked="0" layoutInCell="1" allowOverlap="1" wp14:anchorId="1E7607B9" wp14:editId="73C2B31C">
+          <wp:anchor distT="0" distB="0" distL="114300" distR="114300" simplePos="0" relativeHeight="252030976" behindDoc="1" locked="0" layoutInCell="1" allowOverlap="1" wp14:anchorId="1E7607B9" wp14:editId="583A8CFC">
             <wp:simplePos x="0" y="0"/>
             <wp:positionH relativeFrom="column">
               <wp:posOffset>-29689</wp:posOffset>
@@ -2826,7 +2964,7 @@
                     <pic:cNvPicPr/>
                   </pic:nvPicPr>
                   <pic:blipFill>
-                    <a:blip r:embed="rId19" cstate="print">
+                    <a:blip r:embed="rId17" cstate="print">
                       <a:extLst>
                         <a:ext uri="{28A0092B-C50C-407E-A947-70E740481C1C}">
                           <a14:useLocalDpi xmlns:a14="http://schemas.microsoft.com/office/drawing/2010/main" val="0"/>
@@ -2903,7 +3041,7 @@
       <w:r>
         <w:rPr>
           <w:rFonts w:ascii="Segoe UI" w:hAnsi="Segoe UI" w:cs="Segoe UI"/>
-          <w:color w:val="auto"/>
+          <w:color w:val="153D63" w:themeColor="text2" w:themeTint="E6"/>
           <w:sz w:val="22"/>
           <w:szCs w:val="20"/>
         </w:rPr>
@@ -2912,7 +3050,7 @@
       <w:r>
         <w:rPr>
           <w:rFonts w:ascii="Segoe UI" w:hAnsi="Segoe UI" w:cs="Segoe UI" w:hint="eastAsia"/>
-          <w:color w:val="auto"/>
+          <w:color w:val="153D63" w:themeColor="text2" w:themeTint="E6"/>
           <w:sz w:val="22"/>
           <w:szCs w:val="20"/>
         </w:rPr>
@@ -2921,7 +3059,7 @@
       <w:r>
         <w:rPr>
           <w:rFonts w:ascii="Segoe UI" w:hAnsi="Segoe UI" w:cs="Segoe UI"/>
-          <w:color w:val="auto"/>
+          <w:color w:val="153D63" w:themeColor="text2" w:themeTint="E6"/>
           <w:sz w:val="22"/>
           <w:szCs w:val="20"/>
         </w:rPr>
@@ -3475,7 +3613,16 @@
           <w:sz w:val="20"/>
           <w:szCs w:val="20"/>
         </w:rPr>
-        <w:t xml:space="preserve">        Expected May 2025</w:t>
+        <w:t xml:space="preserve">        </w:t>
+      </w:r>
+      <w:r>
+        <w:rPr>
+          <w:rFonts w:ascii="Segoe UI" w:hAnsi="Segoe UI" w:cs="Segoe UI"/>
+          <w:color w:val="153D63" w:themeColor="text2" w:themeTint="E6"/>
+          <w:sz w:val="20"/>
+          <w:szCs w:val="20"/>
+        </w:rPr>
+        <w:t>Expected May 2025</w:t>
       </w:r>
     </w:p>
     <w:p>
@@ -3560,7 +3707,7 @@
       <w:r>
         <w:rPr>
           <w:rFonts w:ascii="Segoe UI" w:hAnsi="Segoe UI" w:cs="Segoe UI"/>
-          <w:color w:val="auto"/>
+          <w:color w:val="153D63" w:themeColor="text2" w:themeTint="E6"/>
           <w:sz w:val="20"/>
           <w:szCs w:val="20"/>
         </w:rPr>
@@ -3582,14 +3729,25 @@
           <w:szCs w:val="20"/>
         </w:rPr>
       </w:pPr>
-      <w:r>
-        <w:rPr>
-          <w:rFonts w:ascii="Segoe UI" w:hAnsi="Segoe UI" w:cs="Segoe UI"/>
-          <w:color w:val="auto"/>
-          <w:sz w:val="20"/>
-          <w:szCs w:val="20"/>
-        </w:rPr>
-        <w:t>Smartbooks and Power BI Certificate of Completion</w:t>
+      <w:proofErr w:type="spellStart"/>
+      <w:r>
+        <w:rPr>
+          <w:rFonts w:ascii="Segoe UI" w:hAnsi="Segoe UI" w:cs="Segoe UI"/>
+          <w:color w:val="auto"/>
+          <w:sz w:val="20"/>
+          <w:szCs w:val="20"/>
+        </w:rPr>
+        <w:t>Smartbooks</w:t>
+      </w:r>
+      <w:proofErr w:type="spellEnd"/>
+      <w:r>
+        <w:rPr>
+          <w:rFonts w:ascii="Segoe UI" w:hAnsi="Segoe UI" w:cs="Segoe UI"/>
+          <w:color w:val="auto"/>
+          <w:sz w:val="20"/>
+          <w:szCs w:val="20"/>
+        </w:rPr>
+        <w:t xml:space="preserve"> and Power BI Certificate of Completion</w:t>
       </w:r>
       <w:r>
         <w:rPr>
@@ -3644,7 +3802,16 @@
           <w:szCs w:val="20"/>
         </w:rPr>
         <w:tab/>
-        <w:t xml:space="preserve">            Jun 2024</w:t>
+        <w:t xml:space="preserve">            </w:t>
+      </w:r>
+      <w:r>
+        <w:rPr>
+          <w:rFonts w:ascii="Segoe UI" w:hAnsi="Segoe UI" w:cs="Segoe UI"/>
+          <w:color w:val="153D63" w:themeColor="text2" w:themeTint="E6"/>
+          <w:sz w:val="20"/>
+          <w:szCs w:val="20"/>
+        </w:rPr>
+        <w:t>Jun 2024</w:t>
       </w:r>
     </w:p>
     <w:p>
@@ -3669,7 +3836,16 @@
           <w:sz w:val="20"/>
           <w:szCs w:val="20"/>
         </w:rPr>
-        <w:t>SAP Business One DBMS for IT Certificate of Completion</w:t>
+        <w:t>Idea2Startup Fund Awardee</w:t>
+      </w:r>
+      <w:r>
+        <w:rPr>
+          <w:rFonts w:ascii="Segoe UI" w:hAnsi="Segoe UI" w:cs="Segoe UI"/>
+          <w:color w:val="auto"/>
+          <w:sz w:val="20"/>
+          <w:szCs w:val="20"/>
+        </w:rPr>
+        <w:t xml:space="preserve"> (City of Naga, LGU)</w:t>
       </w:r>
       <w:r>
         <w:rPr>
@@ -3724,34 +3900,34 @@
           <w:szCs w:val="20"/>
         </w:rPr>
         <w:tab/>
-        <w:t xml:space="preserve">            </w:t>
-      </w:r>
-      <w:r>
-        <w:rPr>
-          <w:rFonts w:ascii="Segoe UI" w:hAnsi="Segoe UI" w:cs="Segoe UI"/>
-          <w:color w:val="auto"/>
-          <w:sz w:val="20"/>
-          <w:szCs w:val="20"/>
-        </w:rPr>
-        <w:t>Oct</w:t>
-      </w:r>
-      <w:r>
-        <w:rPr>
-          <w:rFonts w:ascii="Segoe UI" w:hAnsi="Segoe UI" w:cs="Segoe UI"/>
-          <w:color w:val="auto"/>
-          <w:sz w:val="20"/>
-          <w:szCs w:val="20"/>
-        </w:rPr>
-        <w:t xml:space="preserve"> 202</w:t>
-      </w:r>
-      <w:r>
-        <w:rPr>
-          <w:rFonts w:ascii="Segoe UI" w:hAnsi="Segoe UI" w:cs="Segoe UI"/>
-          <w:color w:val="auto"/>
-          <w:sz w:val="20"/>
-          <w:szCs w:val="20"/>
-        </w:rPr>
-        <w:t>2</w:t>
+      </w:r>
+      <w:r>
+        <w:rPr>
+          <w:rFonts w:ascii="Segoe UI" w:hAnsi="Segoe UI" w:cs="Segoe UI"/>
+          <w:color w:val="auto"/>
+          <w:sz w:val="20"/>
+          <w:szCs w:val="20"/>
+        </w:rPr>
+        <w:tab/>
+        <w:t xml:space="preserve">           </w:t>
+      </w:r>
+      <w:r>
+        <w:rPr>
+          <w:rFonts w:ascii="Segoe UI" w:hAnsi="Segoe UI" w:cs="Segoe UI"/>
+          <w:color w:val="auto"/>
+          <w:sz w:val="10"/>
+          <w:szCs w:val="10"/>
+        </w:rPr>
+        <w:t xml:space="preserve"> </w:t>
+      </w:r>
+      <w:r>
+        <w:rPr>
+          <w:rFonts w:ascii="Segoe UI" w:hAnsi="Segoe UI" w:cs="Segoe UI"/>
+          <w:color w:val="153D63" w:themeColor="text2" w:themeTint="E6"/>
+          <w:sz w:val="20"/>
+          <w:szCs w:val="20"/>
+        </w:rPr>
+        <w:t>Dec 2024</w:t>
       </w:r>
     </w:p>
     <w:p>
@@ -3776,16 +3952,7 @@
           <w:sz w:val="20"/>
           <w:szCs w:val="20"/>
         </w:rPr>
-        <w:t>Idea2Startup Fund Awardee</w:t>
-      </w:r>
-      <w:r>
-        <w:rPr>
-          <w:rFonts w:ascii="Segoe UI" w:hAnsi="Segoe UI" w:cs="Segoe UI"/>
-          <w:color w:val="auto"/>
-          <w:sz w:val="20"/>
-          <w:szCs w:val="20"/>
-        </w:rPr>
-        <w:t xml:space="preserve"> (City of Naga, LGU)</w:t>
+        <w:t>SAP Business One DBMS for IT Certificate of Completion</w:t>
       </w:r>
       <w:r>
         <w:rPr>
@@ -3840,34 +4007,34 @@
           <w:szCs w:val="20"/>
         </w:rPr>
         <w:tab/>
-      </w:r>
-      <w:r>
-        <w:rPr>
-          <w:rFonts w:ascii="Segoe UI" w:hAnsi="Segoe UI" w:cs="Segoe UI"/>
-          <w:color w:val="auto"/>
-          <w:sz w:val="20"/>
-          <w:szCs w:val="20"/>
-        </w:rPr>
-        <w:tab/>
-        <w:t xml:space="preserve">           </w:t>
-      </w:r>
-      <w:r>
-        <w:rPr>
-          <w:rFonts w:ascii="Segoe UI" w:hAnsi="Segoe UI" w:cs="Segoe UI"/>
-          <w:color w:val="auto"/>
-          <w:sz w:val="20"/>
-          <w:szCs w:val="20"/>
-        </w:rPr>
-        <w:t xml:space="preserve"> </w:t>
-      </w:r>
-      <w:r>
-        <w:rPr>
-          <w:rFonts w:ascii="Segoe UI" w:hAnsi="Segoe UI" w:cs="Segoe UI"/>
-          <w:color w:val="auto"/>
-          <w:sz w:val="20"/>
-          <w:szCs w:val="20"/>
-        </w:rPr>
-        <w:t>Dec 2024</w:t>
+        <w:t xml:space="preserve">            </w:t>
+      </w:r>
+      <w:r>
+        <w:rPr>
+          <w:rFonts w:ascii="Segoe UI" w:hAnsi="Segoe UI" w:cs="Segoe UI"/>
+          <w:color w:val="153D63" w:themeColor="text2" w:themeTint="E6"/>
+          <w:sz w:val="20"/>
+          <w:szCs w:val="20"/>
+        </w:rPr>
+        <w:t>Oct</w:t>
+      </w:r>
+      <w:r>
+        <w:rPr>
+          <w:rFonts w:ascii="Segoe UI" w:hAnsi="Segoe UI" w:cs="Segoe UI"/>
+          <w:color w:val="153D63" w:themeColor="text2" w:themeTint="E6"/>
+          <w:sz w:val="20"/>
+          <w:szCs w:val="20"/>
+        </w:rPr>
+        <w:t xml:space="preserve"> 202</w:t>
+      </w:r>
+      <w:r>
+        <w:rPr>
+          <w:rFonts w:ascii="Segoe UI" w:hAnsi="Segoe UI" w:cs="Segoe UI"/>
+          <w:color w:val="153D63" w:themeColor="text2" w:themeTint="E6"/>
+          <w:sz w:val="20"/>
+          <w:szCs w:val="20"/>
+        </w:rPr>
+        <w:t>2</w:t>
       </w:r>
     </w:p>
     <w:p>
@@ -5914,15 +6081,37 @@
 </file>
 
 <file path=customXml/item1.xml><?xml version="1.0" encoding="utf-8"?>
-<?mso-contentType ?>
-<FormTemplates xmlns="http://schemas.microsoft.com/sharepoint/v3/contenttype/forms">
-  <Display>DocumentLibraryForm</Display>
-  <Edit>DocumentLibraryForm</Edit>
-  <New>DocumentLibraryForm</New>
-</FormTemplates>
+<p:properties xmlns:p="http://schemas.microsoft.com/office/2006/metadata/properties" xmlns:xsi="http://www.w3.org/2001/XMLSchema-instance" xmlns:pc="http://schemas.microsoft.com/office/infopath/2007/PartnerControls">
+  <documentManagement>
+    <_ip_UnifiedCompliancePolicyUIAction xmlns="http://schemas.microsoft.com/sharepoint/v3" xsi:nil="true"/>
+    <_ip_UnifiedCompliancePolicyProperties xmlns="http://schemas.microsoft.com/sharepoint/v3" xsi:nil="true"/>
+    <TaxCatchAll xmlns="230e9df3-be65-4c73-a93b-d1236ebd677e" xsi:nil="true"/>
+    <ImageTagsTaxHTField xmlns="71af3243-3dd4-4a8d-8c0d-dd76da1f02a5">
+      <Terms xmlns="http://schemas.microsoft.com/office/infopath/2007/PartnerControls"/>
+    </ImageTagsTaxHTField>
+    <Image xmlns="71af3243-3dd4-4a8d-8c0d-dd76da1f02a5">
+      <Url xsi:nil="true"/>
+      <Description xsi:nil="true"/>
+    </Image>
+    <Status xmlns="71af3243-3dd4-4a8d-8c0d-dd76da1f02a5">Not started</Status>
+    <Background xmlns="71af3243-3dd4-4a8d-8c0d-dd76da1f02a5">false</Background>
+    <MediaServiceKeyPoints xmlns="71af3243-3dd4-4a8d-8c0d-dd76da1f02a5" xsi:nil="true"/>
+    <SharedWithUsers xmlns="16c05727-aa75-4e4a-9b5f-8a80a1165891">
+      <UserInfo>
+        <DisplayName/>
+        <AccountId xsi:nil="true"/>
+        <AccountType/>
+      </UserInfo>
+    </SharedWithUsers>
+  </documentManagement>
+</p:properties>
 </file>
 
 <file path=customXml/item2.xml><?xml version="1.0" encoding="utf-8"?>
+<b:Sources xmlns:b="http://schemas.openxmlformats.org/officeDocument/2006/bibliography" xmlns="http://schemas.openxmlformats.org/officeDocument/2006/bibliography" SelectedStyle="\APASixthEditionOfficeOnline.xsl" StyleName="APA" Version="6"/>
+</file>
+
+<file path=customXml/item3.xml><?xml version="1.0" encoding="utf-8"?>
 <ct:contentTypeSchema xmlns:ct="http://schemas.microsoft.com/office/2006/metadata/contentType" xmlns:ma="http://schemas.microsoft.com/office/2006/metadata/properties/metaAttributes" ct:_="" ma:_="" ma:contentTypeName="Document" ma:contentTypeID="0x01010079F111ED35F8CC479449609E8A0923A6" ma:contentTypeVersion="30" ma:contentTypeDescription="Create a new document." ma:contentTypeScope="" ma:versionID="cec0622158e8f13124e9e8fd4de31bd1">
   <xsd:schema xmlns:xsd="http://www.w3.org/2001/XMLSchema" xmlns:xs="http://www.w3.org/2001/XMLSchema" xmlns:p="http://schemas.microsoft.com/office/2006/metadata/properties" xmlns:ns1="http://schemas.microsoft.com/sharepoint/v3" xmlns:ns2="71af3243-3dd4-4a8d-8c0d-dd76da1f02a5" xmlns:ns3="16c05727-aa75-4e4a-9b5f-8a80a1165891" xmlns:ns4="230e9df3-be65-4c73-a93b-d1236ebd677e" targetNamespace="http://schemas.microsoft.com/office/2006/metadata/properties" ma:root="true" ma:fieldsID="3b52f30ab005d15df08657af532e6e38" ns1:_="" ns2:_="" ns3:_="" ns4:_="">
     <xsd:import namespace="http://schemas.microsoft.com/sharepoint/v3"/>
@@ -6240,46 +6429,37 @@
 </ct:contentTypeSchema>
 </file>
 
-<file path=customXml/item3.xml><?xml version="1.0" encoding="utf-8"?>
-<b:Sources xmlns:b="http://schemas.openxmlformats.org/officeDocument/2006/bibliography" xmlns="http://schemas.openxmlformats.org/officeDocument/2006/bibliography" SelectedStyle="\APASixthEditionOfficeOnline.xsl" StyleName="APA" Version="6"/>
-</file>
-
 <file path=customXml/item4.xml><?xml version="1.0" encoding="utf-8"?>
-<p:properties xmlns:p="http://schemas.microsoft.com/office/2006/metadata/properties" xmlns:xsi="http://www.w3.org/2001/XMLSchema-instance" xmlns:pc="http://schemas.microsoft.com/office/infopath/2007/PartnerControls">
-  <documentManagement>
-    <_ip_UnifiedCompliancePolicyUIAction xmlns="http://schemas.microsoft.com/sharepoint/v3" xsi:nil="true"/>
-    <_ip_UnifiedCompliancePolicyProperties xmlns="http://schemas.microsoft.com/sharepoint/v3" xsi:nil="true"/>
-    <TaxCatchAll xmlns="230e9df3-be65-4c73-a93b-d1236ebd677e" xsi:nil="true"/>
-    <ImageTagsTaxHTField xmlns="71af3243-3dd4-4a8d-8c0d-dd76da1f02a5">
-      <Terms xmlns="http://schemas.microsoft.com/office/infopath/2007/PartnerControls"/>
-    </ImageTagsTaxHTField>
-    <Image xmlns="71af3243-3dd4-4a8d-8c0d-dd76da1f02a5">
-      <Url xsi:nil="true"/>
-      <Description xsi:nil="true"/>
-    </Image>
-    <Status xmlns="71af3243-3dd4-4a8d-8c0d-dd76da1f02a5">Not started</Status>
-    <Background xmlns="71af3243-3dd4-4a8d-8c0d-dd76da1f02a5">false</Background>
-    <MediaServiceKeyPoints xmlns="71af3243-3dd4-4a8d-8c0d-dd76da1f02a5" xsi:nil="true"/>
-    <SharedWithUsers xmlns="16c05727-aa75-4e4a-9b5f-8a80a1165891">
-      <UserInfo>
-        <DisplayName/>
-        <AccountId xsi:nil="true"/>
-        <AccountType/>
-      </UserInfo>
-    </SharedWithUsers>
-  </documentManagement>
-</p:properties>
+<?mso-contentType ?>
+<FormTemplates xmlns="http://schemas.microsoft.com/sharepoint/v3/contenttype/forms">
+  <Display>DocumentLibraryForm</Display>
+  <Edit>DocumentLibraryForm</Edit>
+  <New>DocumentLibraryForm</New>
+</FormTemplates>
 </file>
 
 <file path=customXml/itemProps1.xml><?xml version="1.0" encoding="utf-8"?>
-<ds:datastoreItem xmlns:ds="http://schemas.openxmlformats.org/officeDocument/2006/customXml" ds:itemID="{F8158BE5-FF4A-47EA-ABCC-F2FC8C69734F}">
+<ds:datastoreItem xmlns:ds="http://schemas.openxmlformats.org/officeDocument/2006/customXml" ds:itemID="{2FA1C4FC-8415-4BF3-9F42-41DE68C426A1}">
   <ds:schemaRefs>
-    <ds:schemaRef ds:uri="http://schemas.microsoft.com/sharepoint/v3/contenttype/forms"/>
+    <ds:schemaRef ds:uri="http://schemas.microsoft.com/office/2006/metadata/properties"/>
+    <ds:schemaRef ds:uri="http://schemas.microsoft.com/office/infopath/2007/PartnerControls"/>
+    <ds:schemaRef ds:uri="http://schemas.microsoft.com/sharepoint/v3"/>
+    <ds:schemaRef ds:uri="230e9df3-be65-4c73-a93b-d1236ebd677e"/>
+    <ds:schemaRef ds:uri="71af3243-3dd4-4a8d-8c0d-dd76da1f02a5"/>
+    <ds:schemaRef ds:uri="16c05727-aa75-4e4a-9b5f-8a80a1165891"/>
   </ds:schemaRefs>
 </ds:datastoreItem>
 </file>
 
 <file path=customXml/itemProps2.xml><?xml version="1.0" encoding="utf-8"?>
+<ds:datastoreItem xmlns:ds="http://schemas.openxmlformats.org/officeDocument/2006/customXml" ds:itemID="{03157DFE-BC6F-42AC-A308-82239E0F1CF4}">
+  <ds:schemaRefs>
+    <ds:schemaRef ds:uri="http://schemas.openxmlformats.org/officeDocument/2006/bibliography"/>
+  </ds:schemaRefs>
+</ds:datastoreItem>
+</file>
+
+<file path=customXml/itemProps3.xml><?xml version="1.0" encoding="utf-8"?>
 <ds:datastoreItem xmlns:ds="http://schemas.openxmlformats.org/officeDocument/2006/customXml" ds:itemID="{E334ADCA-0391-45BE-A0B8-AA9AA9016254}">
   <ds:schemaRefs>
     <ds:schemaRef ds:uri="http://schemas.microsoft.com/office/2006/metadata/contentType"/>
@@ -6300,23 +6480,10 @@
 </ds:datastoreItem>
 </file>
 
-<file path=customXml/itemProps3.xml><?xml version="1.0" encoding="utf-8"?>
-<ds:datastoreItem xmlns:ds="http://schemas.openxmlformats.org/officeDocument/2006/customXml" ds:itemID="{03157DFE-BC6F-42AC-A308-82239E0F1CF4}">
+<file path=customXml/itemProps4.xml><?xml version="1.0" encoding="utf-8"?>
+<ds:datastoreItem xmlns:ds="http://schemas.openxmlformats.org/officeDocument/2006/customXml" ds:itemID="{F8158BE5-FF4A-47EA-ABCC-F2FC8C69734F}">
   <ds:schemaRefs>
-    <ds:schemaRef ds:uri="http://schemas.openxmlformats.org/officeDocument/2006/bibliography"/>
-  </ds:schemaRefs>
-</ds:datastoreItem>
-</file>
-
-<file path=customXml/itemProps4.xml><?xml version="1.0" encoding="utf-8"?>
-<ds:datastoreItem xmlns:ds="http://schemas.openxmlformats.org/officeDocument/2006/customXml" ds:itemID="{2FA1C4FC-8415-4BF3-9F42-41DE68C426A1}">
-  <ds:schemaRefs>
-    <ds:schemaRef ds:uri="http://schemas.microsoft.com/office/2006/metadata/properties"/>
-    <ds:schemaRef ds:uri="http://schemas.microsoft.com/office/infopath/2007/PartnerControls"/>
-    <ds:schemaRef ds:uri="http://schemas.microsoft.com/sharepoint/v3"/>
-    <ds:schemaRef ds:uri="230e9df3-be65-4c73-a93b-d1236ebd677e"/>
-    <ds:schemaRef ds:uri="71af3243-3dd4-4a8d-8c0d-dd76da1f02a5"/>
-    <ds:schemaRef ds:uri="16c05727-aa75-4e4a-9b5f-8a80a1165891"/>
+    <ds:schemaRef ds:uri="http://schemas.microsoft.com/sharepoint/v3/contenttype/forms"/>
   </ds:schemaRefs>
 </ds:datastoreItem>
 </file>

</xml_diff>

<commit_message>
chore: updated linked in url to resume.
</commit_message>
<xml_diff>
--- a/resume.docx
+++ b/resume.docx
@@ -18,17 +18,223 @@
           <w:rFonts w:ascii="Segoe UI" w:hAnsi="Segoe UI" w:cs="Segoe UI"/>
           <w:noProof/>
           <w:color w:val="auto"/>
+          <w:sz w:val="20"/>
+          <w:szCs w:val="24"/>
+        </w:rPr>
+        <mc:AlternateContent>
+          <mc:Choice Requires="wps">
+            <w:drawing>
+              <wp:anchor distT="45720" distB="45720" distL="114300" distR="114300" simplePos="0" relativeHeight="251615232" behindDoc="1" locked="0" layoutInCell="1" allowOverlap="1" wp14:anchorId="74F6E1CD" wp14:editId="5EF1DAF8">
+                <wp:simplePos x="0" y="0"/>
+                <wp:positionH relativeFrom="margin">
+                  <wp:posOffset>4516755</wp:posOffset>
+                </wp:positionH>
+                <wp:positionV relativeFrom="margin">
+                  <wp:posOffset>25400</wp:posOffset>
+                </wp:positionV>
+                <wp:extent cx="2341245" cy="1077595"/>
+                <wp:effectExtent l="0" t="0" r="0" b="3175"/>
+                <wp:wrapNone/>
+                <wp:docPr id="376017215" name="Text Box 2"/>
+                <wp:cNvGraphicFramePr>
+                  <a:graphicFrameLocks xmlns:a="http://schemas.openxmlformats.org/drawingml/2006/main"/>
+                </wp:cNvGraphicFramePr>
+                <a:graphic xmlns:a="http://schemas.openxmlformats.org/drawingml/2006/main">
+                  <a:graphicData uri="http://schemas.microsoft.com/office/word/2010/wordprocessingShape">
+                    <wps:wsp>
+                      <wps:cNvSpPr txBox="1">
+                        <a:spLocks noChangeArrowheads="1"/>
+                      </wps:cNvSpPr>
+                      <wps:spPr bwMode="auto">
+                        <a:xfrm>
+                          <a:off x="0" y="0"/>
+                          <a:ext cx="2341245" cy="1077595"/>
+                        </a:xfrm>
+                        <a:prstGeom prst="rect">
+                          <a:avLst/>
+                        </a:prstGeom>
+                        <a:noFill/>
+                        <a:ln w="9525">
+                          <a:noFill/>
+                          <a:miter lim="800000"/>
+                          <a:headEnd/>
+                          <a:tailEnd/>
+                        </a:ln>
+                      </wps:spPr>
+                      <wps:txbx>
+                        <w:txbxContent>
+                          <w:p>
+                            <w:pPr>
+                              <w:rPr>
+                                <w:rFonts w:ascii="Segoe UI" w:hAnsi="Segoe UI" w:cs="Segoe UI"/>
+                                <w:color w:val="auto"/>
+                                <w:sz w:val="20"/>
+                                <w:szCs w:val="20"/>
+                                <w:lang w:val="en-PH"/>
+                              </w:rPr>
+                            </w:pPr>
+                            <w:r>
+                              <w:fldChar w:fldCharType="begin"/>
+                            </w:r>
+                            <w:r>
+                              <w:instrText>HYPERLINK "http://linkedin.com/in/johcel-gene-bitara-a413b9283"</w:instrText>
+                            </w:r>
+                            <w:r>
+                              <w:fldChar w:fldCharType="separate"/>
+                            </w:r>
+                            <w:r>
+                              <w:rPr>
+                                <w:rStyle w:val="Hyperlink"/>
+                                <w:rFonts w:ascii="Segoe UI" w:hAnsi="Segoe UI" w:cs="Segoe UI"/>
+                                <w:color w:val="auto"/>
+                                <w:sz w:val="20"/>
+                                <w:szCs w:val="20"/>
+                                <w:u w:val="none"/>
+                                <w:lang w:val="en-PH"/>
+                              </w:rPr>
+                              <w:t>linkedin.com/in/</w:t>
+                            </w:r>
+                            <w:r>
+                              <w:rPr>
+                                <w:rStyle w:val="Hyperlink"/>
+                                <w:rFonts w:ascii="Segoe UI" w:hAnsi="Segoe UI" w:cs="Segoe UI"/>
+                                <w:color w:val="auto"/>
+                                <w:sz w:val="20"/>
+                                <w:szCs w:val="20"/>
+                                <w:u w:val="none"/>
+                                <w:lang w:val="en-PH"/>
+                              </w:rPr>
+                              <w:t>gene-</w:t>
+                            </w:r>
+                            <w:proofErr w:type="spellStart"/>
+                            <w:r>
+                              <w:rPr>
+                                <w:rStyle w:val="Hyperlink"/>
+                                <w:rFonts w:ascii="Segoe UI" w:hAnsi="Segoe UI" w:cs="Segoe UI"/>
+                                <w:color w:val="auto"/>
+                                <w:sz w:val="20"/>
+                                <w:szCs w:val="20"/>
+                                <w:u w:val="none"/>
+                                <w:lang w:val="en-PH"/>
+                              </w:rPr>
+                              <w:t>bitara</w:t>
+                            </w:r>
+                            <w:proofErr w:type="spellEnd"/>
+                            <w:r>
+                              <w:fldChar w:fldCharType="end"/>
+                            </w:r>
+                          </w:p>
+                        </w:txbxContent>
+                      </wps:txbx>
+                      <wps:bodyPr rot="0" vert="horz" wrap="square" lIns="91440" tIns="45720" rIns="91440" bIns="45720" anchor="t" anchorCtr="0">
+                        <a:spAutoFit/>
+                      </wps:bodyPr>
+                    </wps:wsp>
+                  </a:graphicData>
+                </a:graphic>
+                <wp14:sizeRelH relativeFrom="margin">
+                  <wp14:pctWidth>0</wp14:pctWidth>
+                </wp14:sizeRelH>
+                <wp14:sizeRelV relativeFrom="margin">
+                  <wp14:pctHeight>20000</wp14:pctHeight>
+                </wp14:sizeRelV>
+              </wp:anchor>
+            </w:drawing>
+          </mc:Choice>
+          <mc:Fallback>
+            <w:pict>
+              <v:shapetype w14:anchorId="74F6E1CD" id="_x0000_t202" coordsize="21600,21600" o:spt="202" path="m,l,21600r21600,l21600,xe">
+                <v:stroke joinstyle="miter"/>
+                <v:path gradientshapeok="t" o:connecttype="rect"/>
+              </v:shapetype>
+              <v:shape id="Text Box 2" o:spid="_x0000_s1026" type="#_x0000_t202" style="position:absolute;margin-left:355.65pt;margin-top:2pt;width:184.35pt;height:84.85pt;z-index:-251701248;visibility:visible;mso-wrap-style:square;mso-width-percent:0;mso-height-percent:200;mso-wrap-distance-left:9pt;mso-wrap-distance-top:3.6pt;mso-wrap-distance-right:9pt;mso-wrap-distance-bottom:3.6pt;mso-position-horizontal:absolute;mso-position-horizontal-relative:margin;mso-position-vertical:absolute;mso-position-vertical-relative:margin;mso-width-percent:0;mso-height-percent:200;mso-width-relative:margin;mso-height-relative:margin;v-text-anchor:top" o:gfxdata="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" filled="f" stroked="f">
+                <v:textbox style="mso-fit-shape-to-text:t">
+                  <w:txbxContent>
+                    <w:p>
+                      <w:pPr>
+                        <w:rPr>
+                          <w:rFonts w:ascii="Segoe UI" w:hAnsi="Segoe UI" w:cs="Segoe UI"/>
+                          <w:color w:val="auto"/>
+                          <w:sz w:val="20"/>
+                          <w:szCs w:val="20"/>
+                          <w:lang w:val="en-PH"/>
+                        </w:rPr>
+                      </w:pPr>
+                      <w:r>
+                        <w:fldChar w:fldCharType="begin"/>
+                      </w:r>
+                      <w:r>
+                        <w:instrText>HYPERLINK "http://linkedin.com/in/johcel-gene-bitara-a413b9283"</w:instrText>
+                      </w:r>
+                      <w:r>
+                        <w:fldChar w:fldCharType="separate"/>
+                      </w:r>
+                      <w:r>
+                        <w:rPr>
+                          <w:rStyle w:val="Hyperlink"/>
+                          <w:rFonts w:ascii="Segoe UI" w:hAnsi="Segoe UI" w:cs="Segoe UI"/>
+                          <w:color w:val="auto"/>
+                          <w:sz w:val="20"/>
+                          <w:szCs w:val="20"/>
+                          <w:u w:val="none"/>
+                          <w:lang w:val="en-PH"/>
+                        </w:rPr>
+                        <w:t>linkedin.com/in/</w:t>
+                      </w:r>
+                      <w:r>
+                        <w:rPr>
+                          <w:rStyle w:val="Hyperlink"/>
+                          <w:rFonts w:ascii="Segoe UI" w:hAnsi="Segoe UI" w:cs="Segoe UI"/>
+                          <w:color w:val="auto"/>
+                          <w:sz w:val="20"/>
+                          <w:szCs w:val="20"/>
+                          <w:u w:val="none"/>
+                          <w:lang w:val="en-PH"/>
+                        </w:rPr>
+                        <w:t>gene-</w:t>
+                      </w:r>
+                      <w:proofErr w:type="spellStart"/>
+                      <w:r>
+                        <w:rPr>
+                          <w:rStyle w:val="Hyperlink"/>
+                          <w:rFonts w:ascii="Segoe UI" w:hAnsi="Segoe UI" w:cs="Segoe UI"/>
+                          <w:color w:val="auto"/>
+                          <w:sz w:val="20"/>
+                          <w:szCs w:val="20"/>
+                          <w:u w:val="none"/>
+                          <w:lang w:val="en-PH"/>
+                        </w:rPr>
+                        <w:t>bitara</w:t>
+                      </w:r>
+                      <w:proofErr w:type="spellEnd"/>
+                      <w:r>
+                        <w:fldChar w:fldCharType="end"/>
+                      </w:r>
+                    </w:p>
+                  </w:txbxContent>
+                </v:textbox>
+                <w10:wrap anchorx="margin" anchory="margin"/>
+              </v:shape>
+            </w:pict>
+          </mc:Fallback>
+        </mc:AlternateContent>
+      </w:r>
+      <w:r>
+        <w:rPr>
+          <w:rFonts w:ascii="Segoe UI" w:hAnsi="Segoe UI" w:cs="Segoe UI"/>
+          <w:noProof/>
+          <w:color w:val="auto"/>
           <w:sz w:val="40"/>
           <w:szCs w:val="52"/>
         </w:rPr>
         <w:drawing>
-          <wp:anchor distT="0" distB="0" distL="114300" distR="114300" simplePos="0" relativeHeight="251926528" behindDoc="1" locked="0" layoutInCell="1" allowOverlap="1" wp14:anchorId="65E9C76B" wp14:editId="2D692429">
+          <wp:anchor distT="0" distB="0" distL="114300" distR="114300" simplePos="0" relativeHeight="251926528" behindDoc="1" locked="0" layoutInCell="1" allowOverlap="1" wp14:anchorId="65E9C76B" wp14:editId="520C2D71">
             <wp:simplePos x="0" y="0"/>
             <wp:positionH relativeFrom="column">
-              <wp:posOffset>4352401</wp:posOffset>
+              <wp:posOffset>4352290</wp:posOffset>
             </wp:positionH>
             <wp:positionV relativeFrom="paragraph">
-              <wp:posOffset>-1905</wp:posOffset>
+              <wp:posOffset>77041</wp:posOffset>
             </wp:positionV>
             <wp:extent cx="200660" cy="200660"/>
             <wp:effectExtent l="0" t="0" r="8890" b="8890"/>
@@ -86,7 +292,7 @@
           <w:szCs w:val="52"/>
         </w:rPr>
         <w:drawing>
-          <wp:anchor distT="0" distB="0" distL="114300" distR="114300" simplePos="0" relativeHeight="251945984" behindDoc="1" locked="0" layoutInCell="1" allowOverlap="1" wp14:anchorId="452D1631" wp14:editId="7C3F8F4B">
+          <wp:anchor distT="0" distB="0" distL="114300" distR="114300" simplePos="0" relativeHeight="251945984" behindDoc="1" locked="0" layoutInCell="1" allowOverlap="1" wp14:anchorId="452D1631" wp14:editId="1A4E89E1">
             <wp:simplePos x="0" y="0"/>
             <wp:positionH relativeFrom="column">
               <wp:posOffset>4356735</wp:posOffset>
@@ -140,160 +346,6 @@
             </wp14:sizeRelV>
           </wp:anchor>
         </w:drawing>
-      </w:r>
-      <w:r>
-        <w:rPr>
-          <w:rFonts w:ascii="Segoe UI" w:hAnsi="Segoe UI" w:cs="Segoe UI"/>
-          <w:noProof/>
-          <w:color w:val="auto"/>
-          <w:sz w:val="20"/>
-          <w:szCs w:val="24"/>
-        </w:rPr>
-        <mc:AlternateContent>
-          <mc:Choice Requires="wps">
-            <w:drawing>
-              <wp:anchor distT="45720" distB="45720" distL="114300" distR="114300" simplePos="0" relativeHeight="251615232" behindDoc="1" locked="0" layoutInCell="1" allowOverlap="1" wp14:anchorId="74F6E1CD" wp14:editId="65FB95A4">
-                <wp:simplePos x="0" y="0"/>
-                <wp:positionH relativeFrom="margin">
-                  <wp:posOffset>4516755</wp:posOffset>
-                </wp:positionH>
-                <wp:positionV relativeFrom="margin">
-                  <wp:posOffset>-99302</wp:posOffset>
-                </wp:positionV>
-                <wp:extent cx="2341857" cy="1077595"/>
-                <wp:effectExtent l="0" t="0" r="0" b="0"/>
-                <wp:wrapNone/>
-                <wp:docPr id="376017215" name="Text Box 2"/>
-                <wp:cNvGraphicFramePr>
-                  <a:graphicFrameLocks xmlns:a="http://schemas.openxmlformats.org/drawingml/2006/main"/>
-                </wp:cNvGraphicFramePr>
-                <a:graphic xmlns:a="http://schemas.openxmlformats.org/drawingml/2006/main">
-                  <a:graphicData uri="http://schemas.microsoft.com/office/word/2010/wordprocessingShape">
-                    <wps:wsp>
-                      <wps:cNvSpPr txBox="1">
-                        <a:spLocks noChangeArrowheads="1"/>
-                      </wps:cNvSpPr>
-                      <wps:spPr bwMode="auto">
-                        <a:xfrm>
-                          <a:off x="0" y="0"/>
-                          <a:ext cx="2341857" cy="1077595"/>
-                        </a:xfrm>
-                        <a:prstGeom prst="rect">
-                          <a:avLst/>
-                        </a:prstGeom>
-                        <a:noFill/>
-                        <a:ln w="9525">
-                          <a:noFill/>
-                          <a:miter lim="800000"/>
-                          <a:headEnd/>
-                          <a:tailEnd/>
-                        </a:ln>
-                      </wps:spPr>
-                      <wps:txbx>
-                        <w:txbxContent>
-                          <w:p>
-                            <w:pPr>
-                              <w:rPr>
-                                <w:rFonts w:ascii="Segoe UI" w:hAnsi="Segoe UI" w:cs="Segoe UI"/>
-                                <w:color w:val="auto"/>
-                                <w:sz w:val="20"/>
-                                <w:szCs w:val="20"/>
-                                <w:lang w:val="en-PH"/>
-                              </w:rPr>
-                            </w:pPr>
-                            <w:r>
-                              <w:fldChar w:fldCharType="begin"/>
-                            </w:r>
-                            <w:r>
-                              <w:instrText>HYPERLINK "http://linkedin.com/in/johcel-gene-bitara-a413b9283"</w:instrText>
-                            </w:r>
-                            <w:r>
-                              <w:fldChar w:fldCharType="separate"/>
-                            </w:r>
-                            <w:r>
-                              <w:rPr>
-                                <w:rStyle w:val="Hyperlink"/>
-                                <w:rFonts w:ascii="Segoe UI" w:hAnsi="Segoe UI" w:cs="Segoe UI"/>
-                                <w:color w:val="auto"/>
-                                <w:sz w:val="20"/>
-                                <w:szCs w:val="20"/>
-                                <w:u w:val="none"/>
-                                <w:lang w:val="en-PH"/>
-                              </w:rPr>
-                              <w:t>linkedin.com/in/johcel-gene-bitara-a413b9283</w:t>
-                            </w:r>
-                            <w:r>
-                              <w:fldChar w:fldCharType="end"/>
-                            </w:r>
-                          </w:p>
-                        </w:txbxContent>
-                      </wps:txbx>
-                      <wps:bodyPr rot="0" vert="horz" wrap="square" lIns="91440" tIns="45720" rIns="91440" bIns="45720" anchor="t" anchorCtr="0">
-                        <a:spAutoFit/>
-                      </wps:bodyPr>
-                    </wps:wsp>
-                  </a:graphicData>
-                </a:graphic>
-                <wp14:sizeRelH relativeFrom="margin">
-                  <wp14:pctWidth>0</wp14:pctWidth>
-                </wp14:sizeRelH>
-                <wp14:sizeRelV relativeFrom="margin">
-                  <wp14:pctHeight>20000</wp14:pctHeight>
-                </wp14:sizeRelV>
-              </wp:anchor>
-            </w:drawing>
-          </mc:Choice>
-          <mc:Fallback>
-            <w:pict>
-              <v:shapetype w14:anchorId="74F6E1CD" id="_x0000_t202" coordsize="21600,21600" o:spt="202" path="m,l,21600r21600,l21600,xe">
-                <v:stroke joinstyle="miter"/>
-                <v:path gradientshapeok="t" o:connecttype="rect"/>
-              </v:shapetype>
-              <v:shape id="Text Box 2" o:spid="_x0000_s1026" type="#_x0000_t202" style="position:absolute;margin-left:355.65pt;margin-top:-7.8pt;width:184.4pt;height:84.85pt;z-index:-251701248;visibility:visible;mso-wrap-style:square;mso-width-percent:0;mso-height-percent:200;mso-wrap-distance-left:9pt;mso-wrap-distance-top:3.6pt;mso-wrap-distance-right:9pt;mso-wrap-distance-bottom:3.6pt;mso-position-horizontal:absolute;mso-position-horizontal-relative:margin;mso-position-vertical:absolute;mso-position-vertical-relative:margin;mso-width-percent:0;mso-height-percent:200;mso-width-relative:margin;mso-height-relative:margin;v-text-anchor:top" o:gfxdata="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" filled="f" stroked="f">
-                <v:textbox style="mso-fit-shape-to-text:t">
-                  <w:txbxContent>
-                    <w:p>
-                      <w:pPr>
-                        <w:rPr>
-                          <w:rFonts w:ascii="Segoe UI" w:hAnsi="Segoe UI" w:cs="Segoe UI"/>
-                          <w:color w:val="auto"/>
-                          <w:sz w:val="20"/>
-                          <w:szCs w:val="20"/>
-                          <w:lang w:val="en-PH"/>
-                        </w:rPr>
-                      </w:pPr>
-                      <w:r>
-                        <w:fldChar w:fldCharType="begin"/>
-                      </w:r>
-                      <w:r>
-                        <w:instrText>HYPERLINK "http://linkedin.com/in/johcel-gene-bitara-a413b9283"</w:instrText>
-                      </w:r>
-                      <w:r>
-                        <w:fldChar w:fldCharType="separate"/>
-                      </w:r>
-                      <w:r>
-                        <w:rPr>
-                          <w:rStyle w:val="Hyperlink"/>
-                          <w:rFonts w:ascii="Segoe UI" w:hAnsi="Segoe UI" w:cs="Segoe UI"/>
-                          <w:color w:val="auto"/>
-                          <w:sz w:val="20"/>
-                          <w:szCs w:val="20"/>
-                          <w:u w:val="none"/>
-                          <w:lang w:val="en-PH"/>
-                        </w:rPr>
-                        <w:t>linkedin.com/in/johcel-gene-bitara-a413b9283</w:t>
-                      </w:r>
-                      <w:r>
-                        <w:fldChar w:fldCharType="end"/>
-                      </w:r>
-                    </w:p>
-                  </w:txbxContent>
-                </v:textbox>
-                <w10:wrap anchorx="margin" anchory="margin"/>
-              </v:shape>
-            </w:pict>
-          </mc:Fallback>
-        </mc:AlternateContent>
       </w:r>
       <w:r>
         <w:rPr>
@@ -481,13 +533,13 @@
         <mc:AlternateContent>
           <mc:Choice Requires="wps">
             <w:drawing>
-              <wp:anchor distT="45720" distB="45720" distL="114300" distR="114300" simplePos="0" relativeHeight="251910144" behindDoc="1" locked="0" layoutInCell="1" allowOverlap="1" wp14:anchorId="12B080CF" wp14:editId="1AF5EA97">
+              <wp:anchor distT="45720" distB="45720" distL="114300" distR="114300" simplePos="0" relativeHeight="251910144" behindDoc="1" locked="0" layoutInCell="1" allowOverlap="1" wp14:anchorId="12B080CF" wp14:editId="308BEFB7">
                 <wp:simplePos x="0" y="0"/>
                 <wp:positionH relativeFrom="margin">
-                  <wp:posOffset>4515844</wp:posOffset>
+                  <wp:posOffset>4515485</wp:posOffset>
                 </wp:positionH>
                 <wp:positionV relativeFrom="margin">
-                  <wp:posOffset>586105</wp:posOffset>
+                  <wp:posOffset>546849</wp:posOffset>
                 </wp:positionV>
                 <wp:extent cx="2098071" cy="1077595"/>
                 <wp:effectExtent l="0" t="0" r="0" b="3175"/>
@@ -566,7 +618,7 @@
           </mc:Choice>
           <mc:Fallback>
             <w:pict>
-              <v:shape w14:anchorId="12B080CF" id="_x0000_s1028" type="#_x0000_t202" style="position:absolute;margin-left:355.6pt;margin-top:46.15pt;width:165.2pt;height:84.85pt;z-index:-251406336;visibility:visible;mso-wrap-style:square;mso-width-percent:0;mso-height-percent:200;mso-wrap-distance-left:9pt;mso-wrap-distance-top:3.6pt;mso-wrap-distance-right:9pt;mso-wrap-distance-bottom:3.6pt;mso-position-horizontal:absolute;mso-position-horizontal-relative:margin;mso-position-vertical:absolute;mso-position-vertical-relative:margin;mso-width-percent:0;mso-height-percent:200;mso-width-relative:margin;mso-height-relative:margin;v-text-anchor:top" o:gfxdata="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" filled="f" stroked="f">
+              <v:shape w14:anchorId="12B080CF" id="_x0000_s1028" type="#_x0000_t202" style="position:absolute;margin-left:355.55pt;margin-top:43.05pt;width:165.2pt;height:84.85pt;z-index:-251406336;visibility:visible;mso-wrap-style:square;mso-width-percent:0;mso-height-percent:200;mso-wrap-distance-left:9pt;mso-wrap-distance-top:3.6pt;mso-wrap-distance-right:9pt;mso-wrap-distance-bottom:3.6pt;mso-position-horizontal:absolute;mso-position-horizontal-relative:margin;mso-position-vertical:absolute;mso-position-vertical-relative:margin;mso-width-percent:0;mso-height-percent:200;mso-width-relative:margin;mso-height-relative:margin;v-text-anchor:top" o:gfxdata="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" filled="f" stroked="f">
                 <v:textbox style="mso-fit-shape-to-text:t">
                   <w:txbxContent>
                     <w:p>
@@ -633,13 +685,13 @@
           <w:szCs w:val="52"/>
         </w:rPr>
         <w:drawing>
-          <wp:anchor distT="0" distB="0" distL="114300" distR="114300" simplePos="0" relativeHeight="251938816" behindDoc="1" locked="0" layoutInCell="1" allowOverlap="1" wp14:anchorId="71262383" wp14:editId="28FFE6A2">
+          <wp:anchor distT="0" distB="0" distL="114300" distR="114300" simplePos="0" relativeHeight="251938816" behindDoc="1" locked="0" layoutInCell="1" allowOverlap="1" wp14:anchorId="71262383" wp14:editId="058A00D4">
             <wp:simplePos x="0" y="0"/>
             <wp:positionH relativeFrom="column">
-              <wp:posOffset>4355989</wp:posOffset>
+              <wp:posOffset>4355465</wp:posOffset>
             </wp:positionH>
             <wp:positionV relativeFrom="paragraph">
-              <wp:posOffset>42545</wp:posOffset>
+              <wp:posOffset>3175</wp:posOffset>
             </wp:positionV>
             <wp:extent cx="200660" cy="200660"/>
             <wp:effectExtent l="0" t="0" r="8890" b="8890"/>
@@ -1495,7 +1547,7 @@
           <w:szCs w:val="52"/>
         </w:rPr>
         <w:drawing>
-          <wp:anchor distT="0" distB="0" distL="114300" distR="114300" simplePos="0" relativeHeight="251952128" behindDoc="1" locked="0" layoutInCell="1" allowOverlap="1" wp14:anchorId="20E0271F" wp14:editId="2647BBE4">
+          <wp:anchor distT="0" distB="0" distL="114300" distR="114300" simplePos="0" relativeHeight="251952128" behindDoc="1" locked="0" layoutInCell="1" allowOverlap="1" wp14:anchorId="20E0271F" wp14:editId="7C73E7A1">
             <wp:simplePos x="0" y="0"/>
             <wp:positionH relativeFrom="column">
               <wp:posOffset>-30162</wp:posOffset>
@@ -2472,7 +2524,7 @@
           <w:szCs w:val="52"/>
         </w:rPr>
         <w:drawing>
-          <wp:anchor distT="0" distB="0" distL="114300" distR="114300" simplePos="0" relativeHeight="251992064" behindDoc="1" locked="0" layoutInCell="1" allowOverlap="1" wp14:anchorId="4A932DEC" wp14:editId="0B4662C4">
+          <wp:anchor distT="0" distB="0" distL="114300" distR="114300" simplePos="0" relativeHeight="251992064" behindDoc="1" locked="0" layoutInCell="1" allowOverlap="1" wp14:anchorId="4A932DEC" wp14:editId="2D0D90AC">
             <wp:simplePos x="0" y="0"/>
             <wp:positionH relativeFrom="column">
               <wp:posOffset>-28575</wp:posOffset>
@@ -2961,7 +3013,7 @@
           <w:szCs w:val="52"/>
         </w:rPr>
         <w:drawing>
-          <wp:anchor distT="0" distB="0" distL="114300" distR="114300" simplePos="0" relativeHeight="252030976" behindDoc="1" locked="0" layoutInCell="1" allowOverlap="1" wp14:anchorId="1E7607B9" wp14:editId="48CD691D">
+          <wp:anchor distT="0" distB="0" distL="114300" distR="114300" simplePos="0" relativeHeight="252030976" behindDoc="1" locked="0" layoutInCell="1" allowOverlap="1" wp14:anchorId="1E7607B9" wp14:editId="7F6A5360">
             <wp:simplePos x="0" y="0"/>
             <wp:positionH relativeFrom="column">
               <wp:posOffset>-29689</wp:posOffset>
@@ -6104,15 +6156,37 @@
 </file>
 
 <file path=customXml/item1.xml><?xml version="1.0" encoding="utf-8"?>
-<?mso-contentType ?>
-<FormTemplates xmlns="http://schemas.microsoft.com/sharepoint/v3/contenttype/forms">
-  <Display>DocumentLibraryForm</Display>
-  <Edit>DocumentLibraryForm</Edit>
-  <New>DocumentLibraryForm</New>
-</FormTemplates>
+<p:properties xmlns:p="http://schemas.microsoft.com/office/2006/metadata/properties" xmlns:xsi="http://www.w3.org/2001/XMLSchema-instance" xmlns:pc="http://schemas.microsoft.com/office/infopath/2007/PartnerControls">
+  <documentManagement>
+    <_ip_UnifiedCompliancePolicyUIAction xmlns="http://schemas.microsoft.com/sharepoint/v3" xsi:nil="true"/>
+    <_ip_UnifiedCompliancePolicyProperties xmlns="http://schemas.microsoft.com/sharepoint/v3" xsi:nil="true"/>
+    <TaxCatchAll xmlns="230e9df3-be65-4c73-a93b-d1236ebd677e" xsi:nil="true"/>
+    <ImageTagsTaxHTField xmlns="71af3243-3dd4-4a8d-8c0d-dd76da1f02a5">
+      <Terms xmlns="http://schemas.microsoft.com/office/infopath/2007/PartnerControls"/>
+    </ImageTagsTaxHTField>
+    <Image xmlns="71af3243-3dd4-4a8d-8c0d-dd76da1f02a5">
+      <Url xsi:nil="true"/>
+      <Description xsi:nil="true"/>
+    </Image>
+    <Status xmlns="71af3243-3dd4-4a8d-8c0d-dd76da1f02a5">Not started</Status>
+    <Background xmlns="71af3243-3dd4-4a8d-8c0d-dd76da1f02a5">false</Background>
+    <MediaServiceKeyPoints xmlns="71af3243-3dd4-4a8d-8c0d-dd76da1f02a5" xsi:nil="true"/>
+    <SharedWithUsers xmlns="16c05727-aa75-4e4a-9b5f-8a80a1165891">
+      <UserInfo>
+        <DisplayName/>
+        <AccountId xsi:nil="true"/>
+        <AccountType/>
+      </UserInfo>
+    </SharedWithUsers>
+  </documentManagement>
+</p:properties>
 </file>
 
 <file path=customXml/item2.xml><?xml version="1.0" encoding="utf-8"?>
+<b:Sources xmlns:b="http://schemas.openxmlformats.org/officeDocument/2006/bibliography" xmlns="http://schemas.openxmlformats.org/officeDocument/2006/bibliography" SelectedStyle="\APASixthEditionOfficeOnline.xsl" StyleName="APA" Version="6"/>
+</file>
+
+<file path=customXml/item3.xml><?xml version="1.0" encoding="utf-8"?>
 <ct:contentTypeSchema xmlns:ct="http://schemas.microsoft.com/office/2006/metadata/contentType" xmlns:ma="http://schemas.microsoft.com/office/2006/metadata/properties/metaAttributes" ct:_="" ma:_="" ma:contentTypeName="Document" ma:contentTypeID="0x01010079F111ED35F8CC479449609E8A0923A6" ma:contentTypeVersion="30" ma:contentTypeDescription="Create a new document." ma:contentTypeScope="" ma:versionID="cec0622158e8f13124e9e8fd4de31bd1">
   <xsd:schema xmlns:xsd="http://www.w3.org/2001/XMLSchema" xmlns:xs="http://www.w3.org/2001/XMLSchema" xmlns:p="http://schemas.microsoft.com/office/2006/metadata/properties" xmlns:ns1="http://schemas.microsoft.com/sharepoint/v3" xmlns:ns2="71af3243-3dd4-4a8d-8c0d-dd76da1f02a5" xmlns:ns3="16c05727-aa75-4e4a-9b5f-8a80a1165891" xmlns:ns4="230e9df3-be65-4c73-a93b-d1236ebd677e" targetNamespace="http://schemas.microsoft.com/office/2006/metadata/properties" ma:root="true" ma:fieldsID="3b52f30ab005d15df08657af532e6e38" ns1:_="" ns2:_="" ns3:_="" ns4:_="">
     <xsd:import namespace="http://schemas.microsoft.com/sharepoint/v3"/>
@@ -6430,46 +6504,37 @@
 </ct:contentTypeSchema>
 </file>
 
-<file path=customXml/item3.xml><?xml version="1.0" encoding="utf-8"?>
-<b:Sources xmlns:b="http://schemas.openxmlformats.org/officeDocument/2006/bibliography" xmlns="http://schemas.openxmlformats.org/officeDocument/2006/bibliography" SelectedStyle="\APASixthEditionOfficeOnline.xsl" StyleName="APA" Version="6"/>
-</file>
-
 <file path=customXml/item4.xml><?xml version="1.0" encoding="utf-8"?>
-<p:properties xmlns:p="http://schemas.microsoft.com/office/2006/metadata/properties" xmlns:xsi="http://www.w3.org/2001/XMLSchema-instance" xmlns:pc="http://schemas.microsoft.com/office/infopath/2007/PartnerControls">
-  <documentManagement>
-    <_ip_UnifiedCompliancePolicyUIAction xmlns="http://schemas.microsoft.com/sharepoint/v3" xsi:nil="true"/>
-    <_ip_UnifiedCompliancePolicyProperties xmlns="http://schemas.microsoft.com/sharepoint/v3" xsi:nil="true"/>
-    <TaxCatchAll xmlns="230e9df3-be65-4c73-a93b-d1236ebd677e" xsi:nil="true"/>
-    <ImageTagsTaxHTField xmlns="71af3243-3dd4-4a8d-8c0d-dd76da1f02a5">
-      <Terms xmlns="http://schemas.microsoft.com/office/infopath/2007/PartnerControls"/>
-    </ImageTagsTaxHTField>
-    <Image xmlns="71af3243-3dd4-4a8d-8c0d-dd76da1f02a5">
-      <Url xsi:nil="true"/>
-      <Description xsi:nil="true"/>
-    </Image>
-    <Status xmlns="71af3243-3dd4-4a8d-8c0d-dd76da1f02a5">Not started</Status>
-    <Background xmlns="71af3243-3dd4-4a8d-8c0d-dd76da1f02a5">false</Background>
-    <MediaServiceKeyPoints xmlns="71af3243-3dd4-4a8d-8c0d-dd76da1f02a5" xsi:nil="true"/>
-    <SharedWithUsers xmlns="16c05727-aa75-4e4a-9b5f-8a80a1165891">
-      <UserInfo>
-        <DisplayName/>
-        <AccountId xsi:nil="true"/>
-        <AccountType/>
-      </UserInfo>
-    </SharedWithUsers>
-  </documentManagement>
-</p:properties>
+<?mso-contentType ?>
+<FormTemplates xmlns="http://schemas.microsoft.com/sharepoint/v3/contenttype/forms">
+  <Display>DocumentLibraryForm</Display>
+  <Edit>DocumentLibraryForm</Edit>
+  <New>DocumentLibraryForm</New>
+</FormTemplates>
 </file>
 
 <file path=customXml/itemProps1.xml><?xml version="1.0" encoding="utf-8"?>
-<ds:datastoreItem xmlns:ds="http://schemas.openxmlformats.org/officeDocument/2006/customXml" ds:itemID="{F8158BE5-FF4A-47EA-ABCC-F2FC8C69734F}">
+<ds:datastoreItem xmlns:ds="http://schemas.openxmlformats.org/officeDocument/2006/customXml" ds:itemID="{2FA1C4FC-8415-4BF3-9F42-41DE68C426A1}">
   <ds:schemaRefs>
-    <ds:schemaRef ds:uri="http://schemas.microsoft.com/sharepoint/v3/contenttype/forms"/>
+    <ds:schemaRef ds:uri="http://schemas.microsoft.com/office/2006/metadata/properties"/>
+    <ds:schemaRef ds:uri="http://schemas.microsoft.com/office/infopath/2007/PartnerControls"/>
+    <ds:schemaRef ds:uri="http://schemas.microsoft.com/sharepoint/v3"/>
+    <ds:schemaRef ds:uri="230e9df3-be65-4c73-a93b-d1236ebd677e"/>
+    <ds:schemaRef ds:uri="71af3243-3dd4-4a8d-8c0d-dd76da1f02a5"/>
+    <ds:schemaRef ds:uri="16c05727-aa75-4e4a-9b5f-8a80a1165891"/>
   </ds:schemaRefs>
 </ds:datastoreItem>
 </file>
 
 <file path=customXml/itemProps2.xml><?xml version="1.0" encoding="utf-8"?>
+<ds:datastoreItem xmlns:ds="http://schemas.openxmlformats.org/officeDocument/2006/customXml" ds:itemID="{03157DFE-BC6F-42AC-A308-82239E0F1CF4}">
+  <ds:schemaRefs>
+    <ds:schemaRef ds:uri="http://schemas.openxmlformats.org/officeDocument/2006/bibliography"/>
+  </ds:schemaRefs>
+</ds:datastoreItem>
+</file>
+
+<file path=customXml/itemProps3.xml><?xml version="1.0" encoding="utf-8"?>
 <ds:datastoreItem xmlns:ds="http://schemas.openxmlformats.org/officeDocument/2006/customXml" ds:itemID="{E334ADCA-0391-45BE-A0B8-AA9AA9016254}">
   <ds:schemaRefs>
     <ds:schemaRef ds:uri="http://schemas.microsoft.com/office/2006/metadata/contentType"/>
@@ -6490,23 +6555,10 @@
 </ds:datastoreItem>
 </file>
 
-<file path=customXml/itemProps3.xml><?xml version="1.0" encoding="utf-8"?>
-<ds:datastoreItem xmlns:ds="http://schemas.openxmlformats.org/officeDocument/2006/customXml" ds:itemID="{03157DFE-BC6F-42AC-A308-82239E0F1CF4}">
+<file path=customXml/itemProps4.xml><?xml version="1.0" encoding="utf-8"?>
+<ds:datastoreItem xmlns:ds="http://schemas.openxmlformats.org/officeDocument/2006/customXml" ds:itemID="{F8158BE5-FF4A-47EA-ABCC-F2FC8C69734F}">
   <ds:schemaRefs>
-    <ds:schemaRef ds:uri="http://schemas.openxmlformats.org/officeDocument/2006/bibliography"/>
-  </ds:schemaRefs>
-</ds:datastoreItem>
-</file>
-
-<file path=customXml/itemProps4.xml><?xml version="1.0" encoding="utf-8"?>
-<ds:datastoreItem xmlns:ds="http://schemas.openxmlformats.org/officeDocument/2006/customXml" ds:itemID="{2FA1C4FC-8415-4BF3-9F42-41DE68C426A1}">
-  <ds:schemaRefs>
-    <ds:schemaRef ds:uri="http://schemas.microsoft.com/office/2006/metadata/properties"/>
-    <ds:schemaRef ds:uri="http://schemas.microsoft.com/office/infopath/2007/PartnerControls"/>
-    <ds:schemaRef ds:uri="http://schemas.microsoft.com/sharepoint/v3"/>
-    <ds:schemaRef ds:uri="230e9df3-be65-4c73-a93b-d1236ebd677e"/>
-    <ds:schemaRef ds:uri="71af3243-3dd4-4a8d-8c0d-dd76da1f02a5"/>
-    <ds:schemaRef ds:uri="16c05727-aa75-4e4a-9b5f-8a80a1165891"/>
+    <ds:schemaRef ds:uri="http://schemas.microsoft.com/sharepoint/v3/contenttype/forms"/>
   </ds:schemaRefs>
 </ds:datastoreItem>
 </file>

</xml_diff>

<commit_message>
fix: corrected order and updated resume and cv.
</commit_message>
<xml_diff>
--- a/resume.docx
+++ b/resume.docx
@@ -228,7 +228,7 @@
           <w:szCs w:val="52"/>
         </w:rPr>
         <w:drawing>
-          <wp:anchor distT="0" distB="0" distL="114300" distR="114300" simplePos="0" relativeHeight="251926528" behindDoc="1" locked="0" layoutInCell="1" allowOverlap="1" wp14:anchorId="65E9C76B" wp14:editId="48E87C49">
+          <wp:anchor distT="0" distB="0" distL="114300" distR="114300" simplePos="0" relativeHeight="251926528" behindDoc="1" locked="0" layoutInCell="1" allowOverlap="1" wp14:anchorId="65E9C76B" wp14:editId="2E7717A2">
             <wp:simplePos x="0" y="0"/>
             <wp:positionH relativeFrom="column">
               <wp:posOffset>4352290</wp:posOffset>
@@ -292,7 +292,7 @@
           <w:szCs w:val="52"/>
         </w:rPr>
         <w:drawing>
-          <wp:anchor distT="0" distB="0" distL="114300" distR="114300" simplePos="0" relativeHeight="251945984" behindDoc="1" locked="0" layoutInCell="1" allowOverlap="1" wp14:anchorId="452D1631" wp14:editId="48A3A472">
+          <wp:anchor distT="0" distB="0" distL="114300" distR="114300" simplePos="0" relativeHeight="251945984" behindDoc="1" locked="0" layoutInCell="1" allowOverlap="1" wp14:anchorId="452D1631" wp14:editId="2D6FA0C3">
             <wp:simplePos x="0" y="0"/>
             <wp:positionH relativeFrom="column">
               <wp:posOffset>4356735</wp:posOffset>
@@ -685,7 +685,7 @@
           <w:szCs w:val="52"/>
         </w:rPr>
         <w:drawing>
-          <wp:anchor distT="0" distB="0" distL="114300" distR="114300" simplePos="0" relativeHeight="251938816" behindDoc="1" locked="0" layoutInCell="1" allowOverlap="1" wp14:anchorId="71262383" wp14:editId="5411C446">
+          <wp:anchor distT="0" distB="0" distL="114300" distR="114300" simplePos="0" relativeHeight="251938816" behindDoc="1" locked="0" layoutInCell="1" allowOverlap="1" wp14:anchorId="71262383" wp14:editId="1A64F09E">
             <wp:simplePos x="0" y="0"/>
             <wp:positionH relativeFrom="column">
               <wp:posOffset>4355465</wp:posOffset>
@@ -1547,7 +1547,7 @@
           <w:szCs w:val="52"/>
         </w:rPr>
         <w:drawing>
-          <wp:anchor distT="0" distB="0" distL="114300" distR="114300" simplePos="0" relativeHeight="251952128" behindDoc="1" locked="0" layoutInCell="1" allowOverlap="1" wp14:anchorId="20E0271F" wp14:editId="788CFEA4">
+          <wp:anchor distT="0" distB="0" distL="114300" distR="114300" simplePos="0" relativeHeight="251952128" behindDoc="1" locked="0" layoutInCell="1" allowOverlap="1" wp14:anchorId="20E0271F" wp14:editId="3893D526">
             <wp:simplePos x="0" y="0"/>
             <wp:positionH relativeFrom="column">
               <wp:posOffset>-30162</wp:posOffset>
@@ -2571,7 +2571,7 @@
           <w:szCs w:val="52"/>
         </w:rPr>
         <w:drawing>
-          <wp:anchor distT="0" distB="0" distL="114300" distR="114300" simplePos="0" relativeHeight="251992064" behindDoc="1" locked="0" layoutInCell="1" allowOverlap="1" wp14:anchorId="4A932DEC" wp14:editId="4B4D88FC">
+          <wp:anchor distT="0" distB="0" distL="114300" distR="114300" simplePos="0" relativeHeight="251992064" behindDoc="1" locked="0" layoutInCell="1" allowOverlap="1" wp14:anchorId="4A932DEC" wp14:editId="071B2CD6">
             <wp:simplePos x="0" y="0"/>
             <wp:positionH relativeFrom="column">
               <wp:posOffset>-28575</wp:posOffset>
@@ -3060,7 +3060,7 @@
           <w:szCs w:val="52"/>
         </w:rPr>
         <w:drawing>
-          <wp:anchor distT="0" distB="0" distL="114300" distR="114300" simplePos="0" relativeHeight="252030976" behindDoc="1" locked="0" layoutInCell="1" allowOverlap="1" wp14:anchorId="1E7607B9" wp14:editId="0FBC7126">
+          <wp:anchor distT="0" distB="0" distL="114300" distR="114300" simplePos="0" relativeHeight="252030976" behindDoc="1" locked="0" layoutInCell="1" allowOverlap="1" wp14:anchorId="1E7607B9" wp14:editId="71DEB037">
             <wp:simplePos x="0" y="0"/>
             <wp:positionH relativeFrom="column">
               <wp:posOffset>-29689</wp:posOffset>
@@ -4183,7 +4183,16 @@
           <w:szCs w:val="20"/>
         </w:rPr>
         <w:tab/>
-        <w:t xml:space="preserve">            </w:t>
+        <w:t xml:space="preserve">           </w:t>
+      </w:r>
+      <w:r>
+        <w:rPr>
+          <w:rFonts w:ascii="Segoe UI" w:hAnsi="Segoe UI" w:cs="Segoe UI"/>
+          <w:color w:val="auto"/>
+          <w:sz w:val="14"/>
+          <w:szCs w:val="14"/>
+        </w:rPr>
+        <w:t xml:space="preserve"> </w:t>
       </w:r>
       <w:r>
         <w:rPr>
@@ -4192,7 +4201,25 @@
           <w:sz w:val="20"/>
           <w:szCs w:val="20"/>
         </w:rPr>
-        <w:t>Oct 2022</w:t>
+        <w:t>Dec</w:t>
+      </w:r>
+      <w:r>
+        <w:rPr>
+          <w:rFonts w:ascii="Segoe UI" w:hAnsi="Segoe UI" w:cs="Segoe UI"/>
+          <w:color w:val="153D63" w:themeColor="text2" w:themeTint="E6"/>
+          <w:sz w:val="20"/>
+          <w:szCs w:val="20"/>
+        </w:rPr>
+        <w:t xml:space="preserve"> 202</w:t>
+      </w:r>
+      <w:r>
+        <w:rPr>
+          <w:rFonts w:ascii="Segoe UI" w:hAnsi="Segoe UI" w:cs="Segoe UI"/>
+          <w:color w:val="153D63" w:themeColor="text2" w:themeTint="E6"/>
+          <w:sz w:val="20"/>
+          <w:szCs w:val="20"/>
+        </w:rPr>
+        <w:t>1</w:t>
       </w:r>
     </w:p>
     <w:p>
@@ -6358,15 +6385,37 @@
 </file>
 
 <file path=customXml/item1.xml><?xml version="1.0" encoding="utf-8"?>
-<?mso-contentType ?>
-<FormTemplates xmlns="http://schemas.microsoft.com/sharepoint/v3/contenttype/forms">
-  <Display>DocumentLibraryForm</Display>
-  <Edit>DocumentLibraryForm</Edit>
-  <New>DocumentLibraryForm</New>
-</FormTemplates>
+<p:properties xmlns:p="http://schemas.microsoft.com/office/2006/metadata/properties" xmlns:xsi="http://www.w3.org/2001/XMLSchema-instance" xmlns:pc="http://schemas.microsoft.com/office/infopath/2007/PartnerControls">
+  <documentManagement>
+    <_ip_UnifiedCompliancePolicyUIAction xmlns="http://schemas.microsoft.com/sharepoint/v3" xsi:nil="true"/>
+    <_ip_UnifiedCompliancePolicyProperties xmlns="http://schemas.microsoft.com/sharepoint/v3" xsi:nil="true"/>
+    <TaxCatchAll xmlns="230e9df3-be65-4c73-a93b-d1236ebd677e" xsi:nil="true"/>
+    <ImageTagsTaxHTField xmlns="71af3243-3dd4-4a8d-8c0d-dd76da1f02a5">
+      <Terms xmlns="http://schemas.microsoft.com/office/infopath/2007/PartnerControls"/>
+    </ImageTagsTaxHTField>
+    <Image xmlns="71af3243-3dd4-4a8d-8c0d-dd76da1f02a5">
+      <Url xsi:nil="true"/>
+      <Description xsi:nil="true"/>
+    </Image>
+    <Status xmlns="71af3243-3dd4-4a8d-8c0d-dd76da1f02a5">Not started</Status>
+    <Background xmlns="71af3243-3dd4-4a8d-8c0d-dd76da1f02a5">false</Background>
+    <MediaServiceKeyPoints xmlns="71af3243-3dd4-4a8d-8c0d-dd76da1f02a5" xsi:nil="true"/>
+    <SharedWithUsers xmlns="16c05727-aa75-4e4a-9b5f-8a80a1165891">
+      <UserInfo>
+        <DisplayName/>
+        <AccountId xsi:nil="true"/>
+        <AccountType/>
+      </UserInfo>
+    </SharedWithUsers>
+  </documentManagement>
+</p:properties>
 </file>
 
 <file path=customXml/item2.xml><?xml version="1.0" encoding="utf-8"?>
+<b:Sources xmlns:b="http://schemas.openxmlformats.org/officeDocument/2006/bibliography" xmlns="http://schemas.openxmlformats.org/officeDocument/2006/bibliography" SelectedStyle="\APASixthEditionOfficeOnline.xsl" StyleName="APA" Version="6"/>
+</file>
+
+<file path=customXml/item3.xml><?xml version="1.0" encoding="utf-8"?>
 <ct:contentTypeSchema xmlns:ct="http://schemas.microsoft.com/office/2006/metadata/contentType" xmlns:ma="http://schemas.microsoft.com/office/2006/metadata/properties/metaAttributes" ct:_="" ma:_="" ma:contentTypeName="Document" ma:contentTypeID="0x01010079F111ED35F8CC479449609E8A0923A6" ma:contentTypeVersion="30" ma:contentTypeDescription="Create a new document." ma:contentTypeScope="" ma:versionID="cec0622158e8f13124e9e8fd4de31bd1">
   <xsd:schema xmlns:xsd="http://www.w3.org/2001/XMLSchema" xmlns:xs="http://www.w3.org/2001/XMLSchema" xmlns:p="http://schemas.microsoft.com/office/2006/metadata/properties" xmlns:ns1="http://schemas.microsoft.com/sharepoint/v3" xmlns:ns2="71af3243-3dd4-4a8d-8c0d-dd76da1f02a5" xmlns:ns3="16c05727-aa75-4e4a-9b5f-8a80a1165891" xmlns:ns4="230e9df3-be65-4c73-a93b-d1236ebd677e" targetNamespace="http://schemas.microsoft.com/office/2006/metadata/properties" ma:root="true" ma:fieldsID="3b52f30ab005d15df08657af532e6e38" ns1:_="" ns2:_="" ns3:_="" ns4:_="">
     <xsd:import namespace="http://schemas.microsoft.com/sharepoint/v3"/>
@@ -6684,46 +6733,37 @@
 </ct:contentTypeSchema>
 </file>
 
-<file path=customXml/item3.xml><?xml version="1.0" encoding="utf-8"?>
-<b:Sources xmlns:b="http://schemas.openxmlformats.org/officeDocument/2006/bibliography" xmlns="http://schemas.openxmlformats.org/officeDocument/2006/bibliography" SelectedStyle="\APASixthEditionOfficeOnline.xsl" StyleName="APA" Version="6"/>
-</file>
-
 <file path=customXml/item4.xml><?xml version="1.0" encoding="utf-8"?>
-<p:properties xmlns:p="http://schemas.microsoft.com/office/2006/metadata/properties" xmlns:xsi="http://www.w3.org/2001/XMLSchema-instance" xmlns:pc="http://schemas.microsoft.com/office/infopath/2007/PartnerControls">
-  <documentManagement>
-    <_ip_UnifiedCompliancePolicyUIAction xmlns="http://schemas.microsoft.com/sharepoint/v3" xsi:nil="true"/>
-    <_ip_UnifiedCompliancePolicyProperties xmlns="http://schemas.microsoft.com/sharepoint/v3" xsi:nil="true"/>
-    <TaxCatchAll xmlns="230e9df3-be65-4c73-a93b-d1236ebd677e" xsi:nil="true"/>
-    <ImageTagsTaxHTField xmlns="71af3243-3dd4-4a8d-8c0d-dd76da1f02a5">
-      <Terms xmlns="http://schemas.microsoft.com/office/infopath/2007/PartnerControls"/>
-    </ImageTagsTaxHTField>
-    <Image xmlns="71af3243-3dd4-4a8d-8c0d-dd76da1f02a5">
-      <Url xsi:nil="true"/>
-      <Description xsi:nil="true"/>
-    </Image>
-    <Status xmlns="71af3243-3dd4-4a8d-8c0d-dd76da1f02a5">Not started</Status>
-    <Background xmlns="71af3243-3dd4-4a8d-8c0d-dd76da1f02a5">false</Background>
-    <MediaServiceKeyPoints xmlns="71af3243-3dd4-4a8d-8c0d-dd76da1f02a5" xsi:nil="true"/>
-    <SharedWithUsers xmlns="16c05727-aa75-4e4a-9b5f-8a80a1165891">
-      <UserInfo>
-        <DisplayName/>
-        <AccountId xsi:nil="true"/>
-        <AccountType/>
-      </UserInfo>
-    </SharedWithUsers>
-  </documentManagement>
-</p:properties>
+<?mso-contentType ?>
+<FormTemplates xmlns="http://schemas.microsoft.com/sharepoint/v3/contenttype/forms">
+  <Display>DocumentLibraryForm</Display>
+  <Edit>DocumentLibraryForm</Edit>
+  <New>DocumentLibraryForm</New>
+</FormTemplates>
 </file>
 
 <file path=customXml/itemProps1.xml><?xml version="1.0" encoding="utf-8"?>
-<ds:datastoreItem xmlns:ds="http://schemas.openxmlformats.org/officeDocument/2006/customXml" ds:itemID="{F8158BE5-FF4A-47EA-ABCC-F2FC8C69734F}">
+<ds:datastoreItem xmlns:ds="http://schemas.openxmlformats.org/officeDocument/2006/customXml" ds:itemID="{2FA1C4FC-8415-4BF3-9F42-41DE68C426A1}">
   <ds:schemaRefs>
-    <ds:schemaRef ds:uri="http://schemas.microsoft.com/sharepoint/v3/contenttype/forms"/>
+    <ds:schemaRef ds:uri="http://schemas.microsoft.com/office/2006/metadata/properties"/>
+    <ds:schemaRef ds:uri="http://schemas.microsoft.com/office/infopath/2007/PartnerControls"/>
+    <ds:schemaRef ds:uri="http://schemas.microsoft.com/sharepoint/v3"/>
+    <ds:schemaRef ds:uri="230e9df3-be65-4c73-a93b-d1236ebd677e"/>
+    <ds:schemaRef ds:uri="71af3243-3dd4-4a8d-8c0d-dd76da1f02a5"/>
+    <ds:schemaRef ds:uri="16c05727-aa75-4e4a-9b5f-8a80a1165891"/>
   </ds:schemaRefs>
 </ds:datastoreItem>
 </file>
 
 <file path=customXml/itemProps2.xml><?xml version="1.0" encoding="utf-8"?>
+<ds:datastoreItem xmlns:ds="http://schemas.openxmlformats.org/officeDocument/2006/customXml" ds:itemID="{03157DFE-BC6F-42AC-A308-82239E0F1CF4}">
+  <ds:schemaRefs>
+    <ds:schemaRef ds:uri="http://schemas.openxmlformats.org/officeDocument/2006/bibliography"/>
+  </ds:schemaRefs>
+</ds:datastoreItem>
+</file>
+
+<file path=customXml/itemProps3.xml><?xml version="1.0" encoding="utf-8"?>
 <ds:datastoreItem xmlns:ds="http://schemas.openxmlformats.org/officeDocument/2006/customXml" ds:itemID="{E334ADCA-0391-45BE-A0B8-AA9AA9016254}">
   <ds:schemaRefs>
     <ds:schemaRef ds:uri="http://schemas.microsoft.com/office/2006/metadata/contentType"/>
@@ -6744,23 +6784,10 @@
 </ds:datastoreItem>
 </file>
 
-<file path=customXml/itemProps3.xml><?xml version="1.0" encoding="utf-8"?>
-<ds:datastoreItem xmlns:ds="http://schemas.openxmlformats.org/officeDocument/2006/customXml" ds:itemID="{03157DFE-BC6F-42AC-A308-82239E0F1CF4}">
+<file path=customXml/itemProps4.xml><?xml version="1.0" encoding="utf-8"?>
+<ds:datastoreItem xmlns:ds="http://schemas.openxmlformats.org/officeDocument/2006/customXml" ds:itemID="{F8158BE5-FF4A-47EA-ABCC-F2FC8C69734F}">
   <ds:schemaRefs>
-    <ds:schemaRef ds:uri="http://schemas.openxmlformats.org/officeDocument/2006/bibliography"/>
-  </ds:schemaRefs>
-</ds:datastoreItem>
-</file>
-
-<file path=customXml/itemProps4.xml><?xml version="1.0" encoding="utf-8"?>
-<ds:datastoreItem xmlns:ds="http://schemas.openxmlformats.org/officeDocument/2006/customXml" ds:itemID="{2FA1C4FC-8415-4BF3-9F42-41DE68C426A1}">
-  <ds:schemaRefs>
-    <ds:schemaRef ds:uri="http://schemas.microsoft.com/office/2006/metadata/properties"/>
-    <ds:schemaRef ds:uri="http://schemas.microsoft.com/office/infopath/2007/PartnerControls"/>
-    <ds:schemaRef ds:uri="http://schemas.microsoft.com/sharepoint/v3"/>
-    <ds:schemaRef ds:uri="230e9df3-be65-4c73-a93b-d1236ebd677e"/>
-    <ds:schemaRef ds:uri="71af3243-3dd4-4a8d-8c0d-dd76da1f02a5"/>
-    <ds:schemaRef ds:uri="16c05727-aa75-4e4a-9b5f-8a80a1165891"/>
+    <ds:schemaRef ds:uri="http://schemas.microsoft.com/sharepoint/v3/contenttype/forms"/>
   </ds:schemaRefs>
 </ds:datastoreItem>
 </file>

</xml_diff>